<commit_message>
ajout liste ppieces et liste taches
</commit_message>
<xml_diff>
--- a/documentPrincipal.docx
+++ b/documentPrincipal.docx
@@ -7,12 +7,16 @@
         <w:spacing w:line="360" w:lineRule="auto"/>
         <w:rPr>
           <w:rFonts w:cstheme="minorHAnsi"/>
+          <w:sz w:val="24"/>
+          <w:szCs w:val="24"/>
           <w:lang w:val="fr-CA"/>
         </w:rPr>
       </w:pPr>
       <w:r>
         <w:rPr>
           <w:rFonts w:cstheme="minorHAnsi"/>
+          <w:sz w:val="24"/>
+          <w:szCs w:val="24"/>
           <w:lang w:val="fr-CA"/>
         </w:rPr>
         <w:t>Nicolas Soulard-Bouchard</w:t>
@@ -23,12 +27,16 @@
         <w:spacing w:line="360" w:lineRule="auto"/>
         <w:rPr>
           <w:rFonts w:cstheme="minorHAnsi"/>
+          <w:sz w:val="24"/>
+          <w:szCs w:val="24"/>
           <w:lang w:val="fr-CA"/>
         </w:rPr>
       </w:pPr>
       <w:r>
         <w:rPr>
           <w:rFonts w:cstheme="minorHAnsi"/>
+          <w:sz w:val="24"/>
+          <w:szCs w:val="24"/>
           <w:lang w:val="fr-CA"/>
         </w:rPr>
         <w:t>Sébastien Jean</w:t>
@@ -39,6 +47,8 @@
         <w:spacing w:line="360" w:lineRule="auto"/>
         <w:rPr>
           <w:rFonts w:cstheme="minorHAnsi"/>
+          <w:sz w:val="24"/>
+          <w:szCs w:val="24"/>
           <w:lang w:val="fr-CA"/>
         </w:rPr>
       </w:pPr>
@@ -48,6 +58,8 @@
         <w:spacing w:line="360" w:lineRule="auto"/>
         <w:rPr>
           <w:rFonts w:cstheme="minorHAnsi"/>
+          <w:sz w:val="24"/>
+          <w:szCs w:val="24"/>
           <w:lang w:val="fr-CA"/>
         </w:rPr>
       </w:pPr>
@@ -57,6 +69,8 @@
         <w:spacing w:line="360" w:lineRule="auto"/>
         <w:rPr>
           <w:rFonts w:cstheme="minorHAnsi"/>
+          <w:sz w:val="24"/>
+          <w:szCs w:val="24"/>
           <w:lang w:val="fr-CA"/>
         </w:rPr>
       </w:pPr>
@@ -66,6 +80,8 @@
         <w:spacing w:line="360" w:lineRule="auto"/>
         <w:rPr>
           <w:rFonts w:cstheme="minorHAnsi"/>
+          <w:sz w:val="24"/>
+          <w:szCs w:val="24"/>
           <w:lang w:val="fr-CA"/>
         </w:rPr>
       </w:pPr>
@@ -75,6 +91,8 @@
         <w:spacing w:line="360" w:lineRule="auto"/>
         <w:rPr>
           <w:rFonts w:cstheme="minorHAnsi"/>
+          <w:sz w:val="24"/>
+          <w:szCs w:val="24"/>
           <w:lang w:val="fr-CA"/>
         </w:rPr>
       </w:pPr>
@@ -87,6 +105,8 @@
           <w:rFonts w:cstheme="minorHAnsi"/>
           <w:b/>
           <w:bCs/>
+          <w:sz w:val="24"/>
+          <w:szCs w:val="24"/>
           <w:lang w:val="fr-CA"/>
         </w:rPr>
       </w:pPr>
@@ -95,6 +115,8 @@
           <w:rFonts w:cstheme="minorHAnsi"/>
           <w:b/>
           <w:bCs/>
+          <w:sz w:val="24"/>
+          <w:szCs w:val="24"/>
           <w:lang w:val="fr-CA"/>
         </w:rPr>
         <w:t>TP</w:t>
@@ -104,6 +126,8 @@
           <w:rFonts w:cstheme="minorHAnsi"/>
           <w:b/>
           <w:bCs/>
+          <w:sz w:val="24"/>
+          <w:szCs w:val="24"/>
           <w:lang w:val="fr-CA"/>
         </w:rPr>
         <w:t>2</w:t>
@@ -113,6 +137,8 @@
           <w:rFonts w:cstheme="minorHAnsi"/>
           <w:b/>
           <w:bCs/>
+          <w:sz w:val="24"/>
+          <w:szCs w:val="24"/>
           <w:lang w:val="fr-CA"/>
         </w:rPr>
         <w:t xml:space="preserve"> : </w:t>
@@ -122,6 +148,8 @@
           <w:rFonts w:cstheme="minorHAnsi"/>
           <w:b/>
           <w:bCs/>
+          <w:sz w:val="24"/>
+          <w:szCs w:val="24"/>
           <w:lang w:val="fr-CA"/>
         </w:rPr>
         <w:t>Pompe à Essence</w:t>
@@ -132,6 +160,8 @@
         <w:spacing w:line="360" w:lineRule="auto"/>
         <w:rPr>
           <w:rFonts w:cstheme="minorHAnsi"/>
+          <w:sz w:val="24"/>
+          <w:szCs w:val="24"/>
           <w:lang w:val="fr-CA"/>
         </w:rPr>
       </w:pPr>
@@ -142,12 +172,16 @@
         <w:jc w:val="center"/>
         <w:rPr>
           <w:rFonts w:cstheme="minorHAnsi"/>
+          <w:sz w:val="24"/>
+          <w:szCs w:val="24"/>
           <w:lang w:val="fr-CA"/>
         </w:rPr>
       </w:pPr>
       <w:r>
         <w:rPr>
           <w:rFonts w:cstheme="minorHAnsi"/>
+          <w:sz w:val="24"/>
+          <w:szCs w:val="24"/>
           <w:lang w:val="fr-CA"/>
         </w:rPr>
         <w:t>Travail présenté à monsieur Alain Parent &amp; Pierre-François Léon</w:t>
@@ -159,12 +193,16 @@
         <w:jc w:val="center"/>
         <w:rPr>
           <w:rFonts w:cstheme="minorHAnsi"/>
+          <w:sz w:val="24"/>
+          <w:szCs w:val="24"/>
           <w:lang w:val="fr-CA"/>
         </w:rPr>
       </w:pPr>
       <w:r>
         <w:rPr>
           <w:rFonts w:cstheme="minorHAnsi"/>
+          <w:sz w:val="24"/>
+          <w:szCs w:val="24"/>
           <w:lang w:val="fr-CA"/>
         </w:rPr>
         <w:t>Applications mobiles et objets connectés.</w:t>
@@ -176,12 +214,16 @@
         <w:jc w:val="center"/>
         <w:rPr>
           <w:rFonts w:cstheme="minorHAnsi"/>
+          <w:sz w:val="24"/>
+          <w:szCs w:val="24"/>
           <w:lang w:val="fr-CA"/>
         </w:rPr>
       </w:pPr>
       <w:r>
         <w:rPr>
           <w:rFonts w:cstheme="minorHAnsi"/>
+          <w:sz w:val="24"/>
+          <w:szCs w:val="24"/>
           <w:lang w:val="fr-CA"/>
         </w:rPr>
         <w:t>420-W46-SF</w:t>
@@ -193,6 +235,8 @@
         <w:jc w:val="center"/>
         <w:rPr>
           <w:rFonts w:cstheme="minorHAnsi"/>
+          <w:sz w:val="24"/>
+          <w:szCs w:val="24"/>
           <w:lang w:val="fr-CA"/>
         </w:rPr>
       </w:pPr>
@@ -203,6 +247,8 @@
         <w:jc w:val="center"/>
         <w:rPr>
           <w:rFonts w:cstheme="minorHAnsi"/>
+          <w:sz w:val="24"/>
+          <w:szCs w:val="24"/>
           <w:lang w:val="fr-CA"/>
         </w:rPr>
       </w:pPr>
@@ -213,6 +259,8 @@
         <w:jc w:val="center"/>
         <w:rPr>
           <w:rFonts w:cstheme="minorHAnsi"/>
+          <w:sz w:val="24"/>
+          <w:szCs w:val="24"/>
           <w:lang w:val="fr-CA"/>
         </w:rPr>
       </w:pPr>
@@ -223,6 +271,8 @@
         <w:jc w:val="center"/>
         <w:rPr>
           <w:rFonts w:cstheme="minorHAnsi"/>
+          <w:sz w:val="24"/>
+          <w:szCs w:val="24"/>
           <w:lang w:val="fr-CA"/>
         </w:rPr>
       </w:pPr>
@@ -230,9 +280,10 @@
     <w:p>
       <w:pPr>
         <w:spacing w:line="360" w:lineRule="auto"/>
-        <w:jc w:val="center"/>
-        <w:rPr>
-          <w:rFonts w:cstheme="minorHAnsi"/>
+        <w:rPr>
+          <w:rFonts w:cstheme="minorHAnsi"/>
+          <w:sz w:val="24"/>
+          <w:szCs w:val="24"/>
           <w:lang w:val="fr-CA"/>
         </w:rPr>
       </w:pPr>
@@ -243,6 +294,8 @@
         <w:jc w:val="center"/>
         <w:rPr>
           <w:rFonts w:cstheme="minorHAnsi"/>
+          <w:sz w:val="24"/>
+          <w:szCs w:val="24"/>
           <w:lang w:val="fr-CA"/>
         </w:rPr>
       </w:pPr>
@@ -253,22 +306,16 @@
         <w:jc w:val="center"/>
         <w:rPr>
           <w:rFonts w:cstheme="minorHAnsi"/>
-          <w:lang w:val="fr-CA"/>
-        </w:rPr>
-      </w:pPr>
-    </w:p>
-    <w:p>
-      <w:pPr>
-        <w:spacing w:line="360" w:lineRule="auto"/>
-        <w:jc w:val="center"/>
-        <w:rPr>
-          <w:rFonts w:cstheme="minorHAnsi"/>
+          <w:sz w:val="24"/>
+          <w:szCs w:val="24"/>
           <w:lang w:val="fr-CA"/>
         </w:rPr>
       </w:pPr>
       <w:r>
         <w:rPr>
           <w:rFonts w:cstheme="minorHAnsi"/>
+          <w:sz w:val="24"/>
+          <w:szCs w:val="24"/>
           <w:lang w:val="fr-CA"/>
         </w:rPr>
         <w:t>Départmement de la formation continue</w:t>
@@ -280,12 +327,16 @@
         <w:jc w:val="center"/>
         <w:rPr>
           <w:rFonts w:cstheme="minorHAnsi"/>
+          <w:sz w:val="24"/>
+          <w:szCs w:val="24"/>
           <w:lang w:val="fr-CA"/>
         </w:rPr>
       </w:pPr>
       <w:r>
         <w:rPr>
           <w:rFonts w:cstheme="minorHAnsi"/>
+          <w:sz w:val="24"/>
+          <w:szCs w:val="24"/>
           <w:lang w:val="fr-CA"/>
         </w:rPr>
         <w:t>Programmation,  bases de données et serveurs</w:t>
@@ -297,12 +348,16 @@
         <w:jc w:val="center"/>
         <w:rPr>
           <w:rFonts w:cstheme="minorHAnsi"/>
+          <w:sz w:val="24"/>
+          <w:szCs w:val="24"/>
           <w:lang w:val="fr-CA"/>
         </w:rPr>
       </w:pPr>
       <w:r>
         <w:rPr>
           <w:rFonts w:cstheme="minorHAnsi"/>
+          <w:sz w:val="24"/>
+          <w:szCs w:val="24"/>
           <w:lang w:val="fr-CA"/>
         </w:rPr>
         <w:t>Cégep de Sainte-Foy</w:t>
@@ -314,881 +369,385 @@
         <w:jc w:val="center"/>
         <w:rPr>
           <w:rFonts w:cstheme="minorHAnsi"/>
+          <w:sz w:val="24"/>
+          <w:szCs w:val="24"/>
           <w:lang w:val="fr-CA"/>
         </w:rPr>
       </w:pPr>
       <w:r>
         <w:rPr>
           <w:rFonts w:cstheme="minorHAnsi"/>
+          <w:sz w:val="24"/>
+          <w:szCs w:val="24"/>
           <w:lang w:val="fr-CA"/>
         </w:rPr>
         <w:t>13 Janvier 2021</w:t>
+      </w:r>
+    </w:p>
+    <w:p>
+      <w:pPr>
+        <w:spacing w:line="360" w:lineRule="auto"/>
+        <w:jc w:val="both"/>
+        <w:rPr>
+          <w:rFonts w:cstheme="minorHAnsi"/>
+          <w:b/>
+          <w:bCs/>
+          <w:sz w:val="24"/>
+          <w:szCs w:val="24"/>
+          <w:lang w:val="fr-CA"/>
+        </w:rPr>
+      </w:pPr>
+      <w:r>
+        <w:rPr>
+          <w:rFonts w:cstheme="minorHAnsi"/>
+          <w:b/>
+          <w:bCs/>
+          <w:sz w:val="24"/>
+          <w:szCs w:val="24"/>
+          <w:lang w:val="fr-CA"/>
+        </w:rPr>
+        <w:lastRenderedPageBreak/>
+        <w:t xml:space="preserve">Description </w:t>
+      </w:r>
+      <w:r>
+        <w:rPr>
+          <w:rFonts w:cstheme="minorHAnsi"/>
+          <w:b/>
+          <w:bCs/>
+          <w:sz w:val="24"/>
+          <w:szCs w:val="24"/>
+          <w:lang w:val="fr-CA"/>
+        </w:rPr>
+        <w:t>d</w:t>
+      </w:r>
+      <w:r>
+        <w:rPr>
+          <w:rFonts w:cstheme="minorHAnsi"/>
+          <w:b/>
+          <w:bCs/>
+          <w:sz w:val="24"/>
+          <w:szCs w:val="24"/>
+          <w:lang w:val="fr-CA"/>
+        </w:rPr>
+        <w:t>étaillée</w:t>
+      </w:r>
+      <w:r>
+        <w:rPr>
+          <w:rFonts w:cstheme="minorHAnsi"/>
+          <w:b/>
+          <w:bCs/>
+          <w:sz w:val="24"/>
+          <w:szCs w:val="24"/>
+          <w:lang w:val="fr-CA"/>
+        </w:rPr>
+        <w:t xml:space="preserve"> du projet</w:t>
+      </w:r>
+    </w:p>
+    <w:p>
+      <w:pPr>
+        <w:spacing w:line="360" w:lineRule="auto"/>
+        <w:jc w:val="both"/>
+        <w:rPr>
+          <w:rFonts w:cstheme="minorHAnsi"/>
+          <w:sz w:val="24"/>
+          <w:szCs w:val="24"/>
+          <w:u w:val="single"/>
+          <w:lang w:val="fr-CA"/>
+        </w:rPr>
+      </w:pPr>
+      <w:r>
+        <w:rPr>
+          <w:rFonts w:cstheme="minorHAnsi"/>
+          <w:sz w:val="24"/>
+          <w:szCs w:val="24"/>
+          <w:u w:val="single"/>
+          <w:lang w:val="fr-CA"/>
+        </w:rPr>
+        <w:t>Description du contexte </w:t>
+      </w:r>
+    </w:p>
+    <w:p>
+      <w:pPr>
+        <w:spacing w:line="360" w:lineRule="auto"/>
+        <w:jc w:val="both"/>
+        <w:rPr>
+          <w:rFonts w:cstheme="minorHAnsi"/>
+          <w:sz w:val="24"/>
+          <w:szCs w:val="24"/>
+          <w:lang w:val="fr-CA"/>
+        </w:rPr>
+      </w:pPr>
+      <w:r>
+        <w:rPr>
+          <w:rFonts w:cstheme="minorHAnsi"/>
+          <w:sz w:val="24"/>
+          <w:szCs w:val="24"/>
+          <w:lang w:val="fr-CA"/>
+        </w:rPr>
+        <w:t xml:space="preserve">Dans le </w:t>
+      </w:r>
+      <w:r>
+        <w:rPr>
+          <w:rFonts w:cstheme="minorHAnsi"/>
+          <w:sz w:val="24"/>
+          <w:szCs w:val="24"/>
+          <w:lang w:val="fr-CA"/>
+        </w:rPr>
+        <w:t xml:space="preserve">cadre du cours « Applications mobiles et objets connectés », nous avons été mandantés afin de réaliser un système d’affichage pour l’achat de carburant. </w:t>
+      </w:r>
+    </w:p>
+    <w:p>
+      <w:pPr>
+        <w:spacing w:line="360" w:lineRule="auto"/>
+        <w:jc w:val="both"/>
+        <w:rPr>
+          <w:rFonts w:cstheme="minorHAnsi"/>
+          <w:sz w:val="24"/>
+          <w:szCs w:val="24"/>
+          <w:lang w:val="fr-CA"/>
+        </w:rPr>
+      </w:pPr>
+      <w:r>
+        <w:rPr>
+          <w:rFonts w:cstheme="minorHAnsi"/>
+          <w:sz w:val="24"/>
+          <w:szCs w:val="24"/>
+          <w:lang w:val="fr-CA"/>
+        </w:rPr>
+        <w:t>Afin de réaliser cette tâche nous auron besoin d’au moins 3 composants physiques, ceux-ci étant un afficheur de quatre fois sept segments ainsi que deux boutons, l’un simulant la poignée de la pompe et l’autre simulant le paiment/la fin de la transaction/la réinitialisation de la pompe par le commis. Sommairement le second bouton devra remettre les information de l’afficheur à zéro.</w:t>
+      </w:r>
+    </w:p>
+    <w:p>
+      <w:pPr>
+        <w:spacing w:line="360" w:lineRule="auto"/>
+        <w:jc w:val="both"/>
+        <w:rPr>
+          <w:rFonts w:cstheme="minorHAnsi"/>
+          <w:sz w:val="24"/>
+          <w:szCs w:val="24"/>
+          <w:lang w:val="fr-CA"/>
+        </w:rPr>
+      </w:pPr>
+      <w:r>
+        <w:rPr>
+          <w:rFonts w:cstheme="minorHAnsi"/>
+          <w:sz w:val="24"/>
+          <w:szCs w:val="24"/>
+          <w:lang w:val="fr-CA"/>
+        </w:rPr>
+        <w:t>L’affichage devra prendre la forme suivant</w:t>
+      </w:r>
+      <w:r>
+        <w:rPr>
+          <w:rFonts w:cstheme="minorHAnsi"/>
+          <w:sz w:val="24"/>
+          <w:szCs w:val="24"/>
+          <w:lang w:val="fr-CA"/>
+        </w:rPr>
+        <w:t>e</w:t>
+      </w:r>
+      <w:r>
+        <w:rPr>
+          <w:rFonts w:cstheme="minorHAnsi"/>
+          <w:sz w:val="24"/>
+          <w:szCs w:val="24"/>
+          <w:lang w:val="fr-CA"/>
+        </w:rPr>
+        <w:t xml:space="preserve"> sur notre afficheur : </w:t>
+      </w:r>
+      <w:r>
+        <w:rPr>
+          <w:rFonts w:cstheme="minorHAnsi"/>
+          <w:sz w:val="24"/>
+          <w:szCs w:val="24"/>
+          <w:lang w:val="fr-CA"/>
+        </w:rPr>
+        <w:t>00</w:t>
+      </w:r>
+      <w:r>
+        <w:rPr>
+          <w:rFonts w:cstheme="minorHAnsi"/>
+          <w:sz w:val="24"/>
+          <w:szCs w:val="24"/>
+          <w:lang w:val="fr-CA"/>
+        </w:rPr>
+        <w:t>.00</w:t>
+      </w:r>
+      <w:r>
+        <w:rPr>
+          <w:rFonts w:cstheme="minorHAnsi"/>
+          <w:sz w:val="24"/>
+          <w:szCs w:val="24"/>
+          <w:lang w:val="fr-CA"/>
+        </w:rPr>
+        <w:t xml:space="preserve"> (toujours deux chiffres avant le point et deux chiffres après le point) et devra commencer à zéro au début du plein.</w:t>
+      </w:r>
+    </w:p>
+    <w:p>
+      <w:pPr>
+        <w:spacing w:line="360" w:lineRule="auto"/>
+        <w:jc w:val="both"/>
+        <w:rPr>
+          <w:rFonts w:cstheme="minorHAnsi"/>
+          <w:sz w:val="24"/>
+          <w:szCs w:val="24"/>
+          <w:lang w:val="fr-CA"/>
+        </w:rPr>
+      </w:pPr>
+      <w:r>
+        <w:rPr>
+          <w:rFonts w:cstheme="minorHAnsi"/>
+          <w:sz w:val="24"/>
+          <w:szCs w:val="24"/>
+          <w:lang w:val="fr-CA"/>
+        </w:rPr>
+        <w:t xml:space="preserve">Dans un premier temps nous devront faire en sorte que lorsque le bouton </w:t>
+      </w:r>
+      <w:r>
+        <w:rPr>
+          <w:rFonts w:cstheme="minorHAnsi"/>
+          <w:sz w:val="24"/>
+          <w:szCs w:val="24"/>
+          <w:lang w:val="fr-CA"/>
+        </w:rPr>
+        <w:t>simulant la poignée de la pompe est tenu enfoncé, les informations à l’écran devront augmenter. Le volume du plein devra augmenter à raison de dix litres par minutes tandis que le prix augmentera proportionnellement au volume</w:t>
+      </w:r>
+      <w:r>
+        <w:rPr>
+          <w:rFonts w:cstheme="minorHAnsi"/>
+          <w:sz w:val="24"/>
+          <w:szCs w:val="24"/>
+          <w:lang w:val="fr-CA"/>
+        </w:rPr>
+        <w:t>, au</w:t>
+      </w:r>
+      <w:r>
+        <w:rPr>
+          <w:rFonts w:cstheme="minorHAnsi"/>
+          <w:sz w:val="24"/>
+          <w:szCs w:val="24"/>
+          <w:lang w:val="fr-CA"/>
+        </w:rPr>
+        <w:t xml:space="preserve"> coût de 1.07$ le litre.</w:t>
+      </w:r>
+      <w:r>
+        <w:rPr>
+          <w:rFonts w:cstheme="minorHAnsi"/>
+          <w:sz w:val="24"/>
+          <w:szCs w:val="24"/>
+          <w:lang w:val="fr-CA"/>
+        </w:rPr>
+        <w:t xml:space="preserve"> Le plein devra s’interrompre automatiquement quand la limite d’affichage (99.99) du volume ou du prix sera atteinte.</w:t>
+      </w:r>
+    </w:p>
+    <w:p>
+      <w:pPr>
+        <w:spacing w:line="360" w:lineRule="auto"/>
+        <w:jc w:val="both"/>
+        <w:rPr>
+          <w:rFonts w:cstheme="minorHAnsi"/>
+          <w:sz w:val="24"/>
+          <w:szCs w:val="24"/>
+          <w:lang w:val="fr-CA"/>
+        </w:rPr>
+      </w:pPr>
+      <w:r>
+        <w:rPr>
+          <w:rFonts w:cstheme="minorHAnsi"/>
+          <w:sz w:val="24"/>
+          <w:szCs w:val="24"/>
+          <w:lang w:val="fr-CA"/>
+        </w:rPr>
+        <w:t>N</w:t>
+      </w:r>
+      <w:r>
+        <w:rPr>
+          <w:rFonts w:cstheme="minorHAnsi"/>
+          <w:sz w:val="24"/>
+          <w:szCs w:val="24"/>
+          <w:lang w:val="fr-CA"/>
+        </w:rPr>
+        <w:t>ous devrons</w:t>
+      </w:r>
+      <w:r>
+        <w:rPr>
+          <w:rFonts w:cstheme="minorHAnsi"/>
+          <w:sz w:val="24"/>
+          <w:szCs w:val="24"/>
+          <w:lang w:val="fr-CA"/>
+        </w:rPr>
+        <w:t xml:space="preserve"> alors</w:t>
+      </w:r>
+      <w:r>
+        <w:rPr>
+          <w:rFonts w:cstheme="minorHAnsi"/>
+          <w:sz w:val="24"/>
+          <w:szCs w:val="24"/>
+          <w:lang w:val="fr-CA"/>
+        </w:rPr>
+        <w:t xml:space="preserve"> afficher le prix du plein d’essence </w:t>
+      </w:r>
+      <w:r>
+        <w:rPr>
+          <w:rFonts w:cstheme="minorHAnsi"/>
+          <w:sz w:val="24"/>
+          <w:szCs w:val="24"/>
+          <w:lang w:val="fr-CA"/>
+        </w:rPr>
+        <w:t xml:space="preserve">en temps réel </w:t>
+      </w:r>
+      <w:r>
+        <w:rPr>
+          <w:rFonts w:cstheme="minorHAnsi"/>
+          <w:sz w:val="24"/>
+          <w:szCs w:val="24"/>
+          <w:lang w:val="fr-CA"/>
+        </w:rPr>
+        <w:t xml:space="preserve">lorsque le bouton est activé. Lorsque le bouton cesse d’être activé, le prix doit continuer s’afficher pendant 5 secondes. </w:t>
+      </w:r>
+      <w:r>
+        <w:rPr>
+          <w:rFonts w:cstheme="minorHAnsi"/>
+          <w:sz w:val="24"/>
+          <w:szCs w:val="24"/>
+          <w:lang w:val="fr-CA"/>
+        </w:rPr>
+        <w:t xml:space="preserve"> Suite à ce délais, l’afficheur devra afficher en alternance le prix du plein et le volume de celui-ci. Nous avons décidé d’utiliser un délais d’alternance de deux secondes, afin que l’affichage soit lisible pour le client sans toutefois être trop long. Cela permettra au client de voir rapidement et clairement le prix et le volume. Nous devrons également pouvoir poursuivre  l’incrémentation du prix si le client réactive la pompe, tout en repassant à l’affichage constant du prix (sans alternance avec le volume).  </w:t>
+      </w:r>
+    </w:p>
+    <w:p>
+      <w:pPr>
+        <w:spacing w:line="360" w:lineRule="auto"/>
+        <w:jc w:val="both"/>
+        <w:rPr>
+          <w:rFonts w:cstheme="minorHAnsi"/>
+          <w:sz w:val="24"/>
+          <w:szCs w:val="24"/>
+          <w:lang w:val="fr-CA"/>
+        </w:rPr>
+      </w:pPr>
+      <w:r>
+        <w:rPr>
+          <w:rFonts w:cstheme="minorHAnsi"/>
+          <w:sz w:val="24"/>
+          <w:szCs w:val="24"/>
+          <w:lang w:val="fr-CA"/>
+        </w:rPr>
+        <w:t xml:space="preserve">Finalement, </w:t>
+      </w:r>
+      <w:r>
+        <w:rPr>
+          <w:rFonts w:cstheme="minorHAnsi"/>
+          <w:sz w:val="24"/>
+          <w:szCs w:val="24"/>
+          <w:lang w:val="fr-CA"/>
+        </w:rPr>
+        <w:t xml:space="preserve">nous devrons programmer le bouton de réinitialisation de l’affichage. Lorsqu’il sera activé (appuyer simplement une fois, il ne sera pas nécessaire de le tenir enfoncé) nous devrons remettre le compteur de volume et de prix à zéro, teminant le plein précédent. L’afficheur sera alors prêt pour le prochain client. </w:t>
       </w:r>
     </w:p>
     <w:tbl>
       <w:tblPr>
-        <w:tblStyle w:val="PlainTable4"/>
-        <w:tblW w:w="5000" w:type="pct"/>
-        <w:tblLook w:val="04A0" w:firstRow="1" w:lastRow="0" w:firstColumn="1" w:lastColumn="0" w:noHBand="0" w:noVBand="1"/>
-      </w:tblPr>
-      <w:tblGrid>
-        <w:gridCol w:w="4680"/>
-        <w:gridCol w:w="4680"/>
-      </w:tblGrid>
-      <w:tr>
-        <w:trPr>
-          <w:cnfStyle w:val="100000000000" w:firstRow="1" w:lastRow="0" w:firstColumn="0" w:lastColumn="0" w:oddVBand="0" w:evenVBand="0" w:oddHBand="0" w:evenHBand="0" w:firstRowFirstColumn="0" w:firstRowLastColumn="0" w:lastRowFirstColumn="0" w:lastRowLastColumn="0"/>
-          <w:trHeight w:val="274"/>
-        </w:trPr>
-        <w:tc>
-          <w:tcPr>
-            <w:cnfStyle w:val="001000000000" w:firstRow="0" w:lastRow="0" w:firstColumn="1" w:lastColumn="0" w:oddVBand="0" w:evenVBand="0" w:oddHBand="0" w:evenHBand="0" w:firstRowFirstColumn="0" w:firstRowLastColumn="0" w:lastRowFirstColumn="0" w:lastRowLastColumn="0"/>
-            <w:tcW w:w="5000" w:type="pct"/>
-            <w:gridSpan w:val="2"/>
-          </w:tcPr>
-          <w:p>
-            <w:pPr>
-              <w:spacing w:line="360" w:lineRule="auto"/>
-              <w:jc w:val="center"/>
-              <w:rPr>
-                <w:rFonts w:cstheme="minorHAnsi"/>
-                <w:b w:val="0"/>
-                <w:bCs w:val="0"/>
-                <w:sz w:val="24"/>
-                <w:szCs w:val="24"/>
-              </w:rPr>
-            </w:pPr>
-            <w:r>
-              <w:rPr>
-                <w:rFonts w:cstheme="minorHAnsi"/>
-                <w:sz w:val="24"/>
-                <w:szCs w:val="24"/>
-              </w:rPr>
-              <w:lastRenderedPageBreak/>
-              <w:t>Planification – TP</w:t>
-            </w:r>
-            <w:r>
-              <w:rPr>
-                <w:rFonts w:cstheme="minorHAnsi"/>
-                <w:sz w:val="24"/>
-                <w:szCs w:val="24"/>
-              </w:rPr>
-              <w:t>2</w:t>
-            </w:r>
-            <w:r>
-              <w:rPr>
-                <w:rFonts w:cstheme="minorHAnsi"/>
-                <w:sz w:val="24"/>
-                <w:szCs w:val="24"/>
-              </w:rPr>
-              <w:t xml:space="preserve"> AMOC</w:t>
-            </w:r>
-            <w:r>
-              <w:rPr>
-                <w:rStyle w:val="FootnoteReference"/>
-                <w:rFonts w:cstheme="minorHAnsi"/>
-                <w:sz w:val="24"/>
-                <w:szCs w:val="24"/>
-              </w:rPr>
-              <w:footnoteReference w:id="1"/>
-            </w:r>
-          </w:p>
-        </w:tc>
-      </w:tr>
-      <w:tr>
-        <w:trPr>
-          <w:cnfStyle w:val="000000100000" w:firstRow="0" w:lastRow="0" w:firstColumn="0" w:lastColumn="0" w:oddVBand="0" w:evenVBand="0" w:oddHBand="1" w:evenHBand="0" w:firstRowFirstColumn="0" w:firstRowLastColumn="0" w:lastRowFirstColumn="0" w:lastRowLastColumn="0"/>
-          <w:trHeight w:val="264"/>
-        </w:trPr>
-        <w:tc>
-          <w:tcPr>
-            <w:cnfStyle w:val="001000000000" w:firstRow="0" w:lastRow="0" w:firstColumn="1" w:lastColumn="0" w:oddVBand="0" w:evenVBand="0" w:oddHBand="0" w:evenHBand="0" w:firstRowFirstColumn="0" w:firstRowLastColumn="0" w:lastRowFirstColumn="0" w:lastRowLastColumn="0"/>
-            <w:tcW w:w="5000" w:type="pct"/>
-            <w:gridSpan w:val="2"/>
-          </w:tcPr>
-          <w:p>
-            <w:pPr>
-              <w:spacing w:line="360" w:lineRule="auto"/>
-              <w:jc w:val="center"/>
-              <w:rPr>
-                <w:rFonts w:cstheme="minorHAnsi"/>
-                <w:lang w:val="fr-CA"/>
-              </w:rPr>
-            </w:pPr>
-            <w:r>
-              <w:rPr>
-                <w:rFonts w:cstheme="minorHAnsi"/>
-                <w:lang w:val="fr-CA"/>
-              </w:rPr>
-              <w:t>1 – Conception du circuit</w:t>
-            </w:r>
-          </w:p>
-        </w:tc>
-      </w:tr>
-      <w:tr>
-        <w:trPr>
-          <w:trHeight w:val="566"/>
-        </w:trPr>
-        <w:tc>
-          <w:tcPr>
-            <w:cnfStyle w:val="001000000000" w:firstRow="0" w:lastRow="0" w:firstColumn="1" w:lastColumn="0" w:oddVBand="0" w:evenVBand="0" w:oddHBand="0" w:evenHBand="0" w:firstRowFirstColumn="0" w:firstRowLastColumn="0" w:lastRowFirstColumn="0" w:lastRowLastColumn="0"/>
-            <w:tcW w:w="5000" w:type="pct"/>
-            <w:gridSpan w:val="2"/>
-          </w:tcPr>
-          <w:p>
-            <w:pPr>
-              <w:pStyle w:val="ListParagraph"/>
-              <w:numPr>
-                <w:ilvl w:val="0"/>
-                <w:numId w:val="1"/>
-              </w:numPr>
-              <w:spacing w:line="360" w:lineRule="auto"/>
-              <w:rPr>
-                <w:rFonts w:cstheme="minorHAnsi"/>
-                <w:lang w:val="fr-CA"/>
-              </w:rPr>
-            </w:pPr>
-            <w:r>
-              <w:rPr>
-                <w:rFonts w:cstheme="minorHAnsi"/>
-                <w:lang w:val="fr-CA"/>
-              </w:rPr>
-              <w:t>Effectuer les différents calculs.</w:t>
-            </w:r>
-          </w:p>
-          <w:p>
-            <w:pPr>
-              <w:pStyle w:val="ListParagraph"/>
-              <w:numPr>
-                <w:ilvl w:val="0"/>
-                <w:numId w:val="1"/>
-              </w:numPr>
-              <w:spacing w:line="360" w:lineRule="auto"/>
-              <w:rPr>
-                <w:rFonts w:cstheme="minorHAnsi"/>
-                <w:lang w:val="fr-CA"/>
-              </w:rPr>
-            </w:pPr>
-            <w:r>
-              <w:rPr>
-                <w:rFonts w:cstheme="minorHAnsi"/>
-                <w:lang w:val="fr-CA"/>
-              </w:rPr>
-              <w:t>Choisir les composants appropriés.</w:t>
-            </w:r>
-          </w:p>
-          <w:p>
-            <w:pPr>
-              <w:pStyle w:val="ListParagraph"/>
-              <w:numPr>
-                <w:ilvl w:val="0"/>
-                <w:numId w:val="1"/>
-              </w:numPr>
-              <w:spacing w:line="360" w:lineRule="auto"/>
-              <w:rPr>
-                <w:rFonts w:cstheme="minorHAnsi"/>
-                <w:lang w:val="fr-CA"/>
-              </w:rPr>
-            </w:pPr>
-            <w:r>
-              <w:rPr>
-                <w:rFonts w:cstheme="minorHAnsi"/>
-                <w:lang w:val="fr-CA"/>
-              </w:rPr>
-              <w:t>Concevoir le schema du cricuit.</w:t>
-            </w:r>
-          </w:p>
-          <w:p>
-            <w:pPr>
-              <w:pStyle w:val="ListParagraph"/>
-              <w:numPr>
-                <w:ilvl w:val="0"/>
-                <w:numId w:val="1"/>
-              </w:numPr>
-              <w:spacing w:line="360" w:lineRule="auto"/>
-              <w:rPr>
-                <w:rFonts w:cstheme="minorHAnsi"/>
-                <w:lang w:val="fr-CA"/>
-              </w:rPr>
-            </w:pPr>
-            <w:r>
-              <w:rPr>
-                <w:rFonts w:cstheme="minorHAnsi"/>
-                <w:lang w:val="fr-CA"/>
-              </w:rPr>
-              <w:t>Réaliser le circuit sur simulateur.</w:t>
-            </w:r>
-          </w:p>
-        </w:tc>
-      </w:tr>
-      <w:tr>
-        <w:trPr>
-          <w:cnfStyle w:val="000000100000" w:firstRow="0" w:lastRow="0" w:firstColumn="0" w:lastColumn="0" w:oddVBand="0" w:evenVBand="0" w:oddHBand="1" w:evenHBand="0" w:firstRowFirstColumn="0" w:firstRowLastColumn="0" w:lastRowFirstColumn="0" w:lastRowLastColumn="0"/>
-          <w:trHeight w:val="280"/>
-        </w:trPr>
-        <w:tc>
-          <w:tcPr>
-            <w:cnfStyle w:val="001000000000" w:firstRow="0" w:lastRow="0" w:firstColumn="1" w:lastColumn="0" w:oddVBand="0" w:evenVBand="0" w:oddHBand="0" w:evenHBand="0" w:firstRowFirstColumn="0" w:firstRowLastColumn="0" w:lastRowFirstColumn="0" w:lastRowLastColumn="0"/>
-            <w:tcW w:w="5000" w:type="pct"/>
-            <w:gridSpan w:val="2"/>
-          </w:tcPr>
-          <w:p>
-            <w:pPr>
-              <w:spacing w:line="360" w:lineRule="auto"/>
-              <w:jc w:val="center"/>
-              <w:rPr>
-                <w:rFonts w:cstheme="minorHAnsi"/>
-                <w:lang w:val="fr-CA"/>
-              </w:rPr>
-            </w:pPr>
-            <w:r>
-              <w:rPr>
-                <w:rFonts w:cstheme="minorHAnsi"/>
-                <w:lang w:val="fr-CA"/>
-              </w:rPr>
-              <w:t>Phase 2 – Conception du Code</w:t>
-            </w:r>
-          </w:p>
-        </w:tc>
-      </w:tr>
-      <w:tr>
-        <w:trPr>
-          <w:trHeight w:val="1140"/>
-        </w:trPr>
-        <w:tc>
-          <w:tcPr>
-            <w:cnfStyle w:val="001000000000" w:firstRow="0" w:lastRow="0" w:firstColumn="1" w:lastColumn="0" w:oddVBand="0" w:evenVBand="0" w:oddHBand="0" w:evenHBand="0" w:firstRowFirstColumn="0" w:firstRowLastColumn="0" w:lastRowFirstColumn="0" w:lastRowLastColumn="0"/>
-            <w:tcW w:w="5000" w:type="pct"/>
-            <w:gridSpan w:val="2"/>
-          </w:tcPr>
-          <w:p>
-            <w:pPr>
-              <w:pStyle w:val="ListParagraph"/>
-              <w:numPr>
-                <w:ilvl w:val="0"/>
-                <w:numId w:val="2"/>
-              </w:numPr>
-              <w:spacing w:line="360" w:lineRule="auto"/>
-              <w:rPr>
-                <w:rFonts w:cstheme="minorHAnsi"/>
-                <w:lang w:val="fr-CA"/>
-              </w:rPr>
-            </w:pPr>
-            <w:r>
-              <w:rPr>
-                <w:rFonts w:cstheme="minorHAnsi"/>
-                <w:lang w:val="fr-CA"/>
-              </w:rPr>
-              <w:t>Concevoir le code du feu pour automobiles.</w:t>
-            </w:r>
-          </w:p>
-          <w:p>
-            <w:pPr>
-              <w:pStyle w:val="ListParagraph"/>
-              <w:numPr>
-                <w:ilvl w:val="0"/>
-                <w:numId w:val="2"/>
-              </w:numPr>
-              <w:spacing w:line="360" w:lineRule="auto"/>
-              <w:rPr>
-                <w:rFonts w:cstheme="minorHAnsi"/>
-                <w:lang w:val="fr-CA"/>
-              </w:rPr>
-            </w:pPr>
-            <w:r>
-              <w:rPr>
-                <w:rFonts w:cstheme="minorHAnsi"/>
-                <w:lang w:val="fr-CA"/>
-              </w:rPr>
-              <w:t>Concevoir le code du feu pour piétons.</w:t>
-            </w:r>
-          </w:p>
-          <w:p>
-            <w:pPr>
-              <w:pStyle w:val="ListParagraph"/>
-              <w:numPr>
-                <w:ilvl w:val="0"/>
-                <w:numId w:val="2"/>
-              </w:numPr>
-              <w:spacing w:line="360" w:lineRule="auto"/>
-              <w:rPr>
-                <w:rFonts w:cstheme="minorHAnsi"/>
-                <w:lang w:val="fr-CA"/>
-              </w:rPr>
-            </w:pPr>
-            <w:r>
-              <w:rPr>
-                <w:rFonts w:cstheme="minorHAnsi"/>
-                <w:lang w:val="fr-CA"/>
-              </w:rPr>
-              <w:t>Concevoir le code assurant la persistence des données à long temer (statistiques).</w:t>
-            </w:r>
-          </w:p>
-          <w:p>
-            <w:pPr>
-              <w:pStyle w:val="ListParagraph"/>
-              <w:numPr>
-                <w:ilvl w:val="0"/>
-                <w:numId w:val="2"/>
-              </w:numPr>
-              <w:spacing w:line="360" w:lineRule="auto"/>
-              <w:rPr>
-                <w:rFonts w:cstheme="minorHAnsi"/>
-                <w:lang w:val="fr-CA"/>
-              </w:rPr>
-            </w:pPr>
-            <w:r>
-              <w:rPr>
-                <w:rFonts w:cstheme="minorHAnsi"/>
-                <w:lang w:val="fr-CA"/>
-              </w:rPr>
-              <w:t>Concevoir le programme principal.</w:t>
-            </w:r>
-          </w:p>
-          <w:p>
-            <w:pPr>
-              <w:pStyle w:val="ListParagraph"/>
-              <w:numPr>
-                <w:ilvl w:val="0"/>
-                <w:numId w:val="2"/>
-              </w:numPr>
-              <w:spacing w:line="360" w:lineRule="auto"/>
-              <w:rPr>
-                <w:rFonts w:cstheme="minorHAnsi"/>
-                <w:lang w:val="fr-CA"/>
-              </w:rPr>
-            </w:pPr>
-            <w:r>
-              <w:rPr>
-                <w:rFonts w:cstheme="minorHAnsi"/>
-                <w:lang w:val="fr-CA"/>
-              </w:rPr>
-              <w:t>Refaire la structure du code sous forme POO( .h, .cpp &amp; .ino).</w:t>
-            </w:r>
-          </w:p>
-        </w:tc>
-      </w:tr>
-      <w:tr>
-        <w:trPr>
-          <w:cnfStyle w:val="000000100000" w:firstRow="0" w:lastRow="0" w:firstColumn="0" w:lastColumn="0" w:oddVBand="0" w:evenVBand="0" w:oddHBand="1" w:evenHBand="0" w:firstRowFirstColumn="0" w:firstRowLastColumn="0" w:lastRowFirstColumn="0" w:lastRowLastColumn="0"/>
-          <w:trHeight w:val="285"/>
-        </w:trPr>
-        <w:tc>
-          <w:tcPr>
-            <w:cnfStyle w:val="001000000000" w:firstRow="0" w:lastRow="0" w:firstColumn="1" w:lastColumn="0" w:oddVBand="0" w:evenVBand="0" w:oddHBand="0" w:evenHBand="0" w:firstRowFirstColumn="0" w:firstRowLastColumn="0" w:lastRowFirstColumn="0" w:lastRowLastColumn="0"/>
-            <w:tcW w:w="5000" w:type="pct"/>
-            <w:gridSpan w:val="2"/>
-          </w:tcPr>
-          <w:p>
-            <w:pPr>
-              <w:spacing w:line="360" w:lineRule="auto"/>
-              <w:jc w:val="center"/>
-              <w:rPr>
-                <w:rFonts w:cstheme="minorHAnsi"/>
-                <w:lang w:val="fr-CA"/>
-              </w:rPr>
-            </w:pPr>
-            <w:r>
-              <w:rPr>
-                <w:rFonts w:cstheme="minorHAnsi"/>
-                <w:lang w:val="fr-CA"/>
-              </w:rPr>
-              <w:t>Phase 3 – Validation</w:t>
-            </w:r>
-          </w:p>
-        </w:tc>
-      </w:tr>
-      <w:tr>
-        <w:trPr>
-          <w:trHeight w:val="572"/>
-        </w:trPr>
-        <w:tc>
-          <w:tcPr>
-            <w:cnfStyle w:val="001000000000" w:firstRow="0" w:lastRow="0" w:firstColumn="1" w:lastColumn="0" w:oddVBand="0" w:evenVBand="0" w:oddHBand="0" w:evenHBand="0" w:firstRowFirstColumn="0" w:firstRowLastColumn="0" w:lastRowFirstColumn="0" w:lastRowLastColumn="0"/>
-            <w:tcW w:w="5000" w:type="pct"/>
-            <w:gridSpan w:val="2"/>
-          </w:tcPr>
-          <w:p>
-            <w:pPr>
-              <w:pStyle w:val="ListParagraph"/>
-              <w:numPr>
-                <w:ilvl w:val="0"/>
-                <w:numId w:val="3"/>
-              </w:numPr>
-              <w:spacing w:line="360" w:lineRule="auto"/>
-              <w:rPr>
-                <w:rFonts w:cstheme="minorHAnsi"/>
-                <w:lang w:val="fr-CA"/>
-              </w:rPr>
-            </w:pPr>
-            <w:r>
-              <w:rPr>
-                <w:rFonts w:cstheme="minorHAnsi"/>
-                <w:lang w:val="fr-CA"/>
-              </w:rPr>
-              <w:t>Appliquer le code écrit au circuit réalisé dans le simulateur.</w:t>
-            </w:r>
-          </w:p>
-          <w:p>
-            <w:pPr>
-              <w:pStyle w:val="ListParagraph"/>
-              <w:numPr>
-                <w:ilvl w:val="0"/>
-                <w:numId w:val="3"/>
-              </w:numPr>
-              <w:spacing w:line="360" w:lineRule="auto"/>
-              <w:rPr>
-                <w:rFonts w:cstheme="minorHAnsi"/>
-                <w:lang w:val="fr-CA"/>
-              </w:rPr>
-            </w:pPr>
-            <w:r>
-              <w:rPr>
-                <w:rFonts w:cstheme="minorHAnsi"/>
-                <w:lang w:val="fr-CA"/>
-              </w:rPr>
-              <w:t>Effectuer les correctifs si nécessaire.</w:t>
-            </w:r>
-          </w:p>
-        </w:tc>
-      </w:tr>
-      <w:tr>
-        <w:trPr>
-          <w:cnfStyle w:val="000000100000" w:firstRow="0" w:lastRow="0" w:firstColumn="0" w:lastColumn="0" w:oddVBand="0" w:evenVBand="0" w:oddHBand="1" w:evenHBand="0" w:firstRowFirstColumn="0" w:firstRowLastColumn="0" w:lastRowFirstColumn="0" w:lastRowLastColumn="0"/>
-          <w:trHeight w:val="262"/>
-        </w:trPr>
-        <w:tc>
-          <w:tcPr>
-            <w:cnfStyle w:val="001000000000" w:firstRow="0" w:lastRow="0" w:firstColumn="1" w:lastColumn="0" w:oddVBand="0" w:evenVBand="0" w:oddHBand="0" w:evenHBand="0" w:firstRowFirstColumn="0" w:firstRowLastColumn="0" w:lastRowFirstColumn="0" w:lastRowLastColumn="0"/>
-            <w:tcW w:w="5000" w:type="pct"/>
-            <w:gridSpan w:val="2"/>
-          </w:tcPr>
-          <w:p>
-            <w:pPr>
-              <w:spacing w:line="360" w:lineRule="auto"/>
-              <w:jc w:val="center"/>
-              <w:rPr>
-                <w:rFonts w:cstheme="minorHAnsi"/>
-                <w:lang w:val="fr-CA"/>
-              </w:rPr>
-            </w:pPr>
-            <w:r>
-              <w:rPr>
-                <w:rFonts w:cstheme="minorHAnsi"/>
-                <w:lang w:val="fr-CA"/>
-              </w:rPr>
-              <w:t>Phase 4 – Documentation Électrique</w:t>
-            </w:r>
-          </w:p>
-        </w:tc>
-      </w:tr>
-      <w:tr>
-        <w:trPr>
-          <w:trHeight w:val="1140"/>
-        </w:trPr>
-        <w:tc>
-          <w:tcPr>
-            <w:cnfStyle w:val="001000000000" w:firstRow="0" w:lastRow="0" w:firstColumn="1" w:lastColumn="0" w:oddVBand="0" w:evenVBand="0" w:oddHBand="0" w:evenHBand="0" w:firstRowFirstColumn="0" w:firstRowLastColumn="0" w:lastRowFirstColumn="0" w:lastRowLastColumn="0"/>
-            <w:tcW w:w="5000" w:type="pct"/>
-            <w:gridSpan w:val="2"/>
-          </w:tcPr>
-          <w:p>
-            <w:pPr>
-              <w:pStyle w:val="ListParagraph"/>
-              <w:numPr>
-                <w:ilvl w:val="0"/>
-                <w:numId w:val="4"/>
-              </w:numPr>
-              <w:spacing w:line="360" w:lineRule="auto"/>
-              <w:rPr>
-                <w:rFonts w:cstheme="minorHAnsi"/>
-                <w:lang w:val="fr-CA"/>
-              </w:rPr>
-            </w:pPr>
-            <w:r>
-              <w:rPr>
-                <w:rFonts w:cstheme="minorHAnsi"/>
-                <w:lang w:val="fr-CA"/>
-              </w:rPr>
-              <w:t>Justifier textuellement les formules utilisées pour les calculs.</w:t>
-            </w:r>
-          </w:p>
-          <w:p>
-            <w:pPr>
-              <w:pStyle w:val="ListParagraph"/>
-              <w:numPr>
-                <w:ilvl w:val="0"/>
-                <w:numId w:val="4"/>
-              </w:numPr>
-              <w:spacing w:line="360" w:lineRule="auto"/>
-              <w:rPr>
-                <w:rFonts w:cstheme="minorHAnsi"/>
-                <w:lang w:val="fr-CA"/>
-              </w:rPr>
-            </w:pPr>
-            <w:r>
-              <w:rPr>
-                <w:rFonts w:cstheme="minorHAnsi"/>
-                <w:lang w:val="fr-CA"/>
-              </w:rPr>
-              <w:t>Détailler textuellement le fonctionnement du circuit.</w:t>
-            </w:r>
-          </w:p>
-        </w:tc>
-      </w:tr>
-      <w:tr>
-        <w:trPr>
-          <w:cnfStyle w:val="000000100000" w:firstRow="0" w:lastRow="0" w:firstColumn="0" w:lastColumn="0" w:oddVBand="0" w:evenVBand="0" w:oddHBand="1" w:evenHBand="0" w:firstRowFirstColumn="0" w:firstRowLastColumn="0" w:lastRowFirstColumn="0" w:lastRowLastColumn="0"/>
-          <w:trHeight w:val="215"/>
-        </w:trPr>
-        <w:tc>
-          <w:tcPr>
-            <w:cnfStyle w:val="001000000000" w:firstRow="0" w:lastRow="0" w:firstColumn="1" w:lastColumn="0" w:oddVBand="0" w:evenVBand="0" w:oddHBand="0" w:evenHBand="0" w:firstRowFirstColumn="0" w:firstRowLastColumn="0" w:lastRowFirstColumn="0" w:lastRowLastColumn="0"/>
-            <w:tcW w:w="5000" w:type="pct"/>
-            <w:gridSpan w:val="2"/>
-          </w:tcPr>
-          <w:p>
-            <w:pPr>
-              <w:spacing w:line="360" w:lineRule="auto"/>
-              <w:jc w:val="center"/>
-              <w:rPr>
-                <w:rFonts w:cstheme="minorHAnsi"/>
-                <w:lang w:val="fr-CA"/>
-              </w:rPr>
-            </w:pPr>
-            <w:r>
-              <w:rPr>
-                <w:rFonts w:cstheme="minorHAnsi"/>
-                <w:lang w:val="fr-CA"/>
-              </w:rPr>
-              <w:t>Phase 5 – Documentation Matérielle</w:t>
-            </w:r>
-          </w:p>
-        </w:tc>
-      </w:tr>
-      <w:tr>
-        <w:trPr>
-          <w:trHeight w:val="219"/>
-        </w:trPr>
-        <w:tc>
-          <w:tcPr>
-            <w:cnfStyle w:val="001000000000" w:firstRow="0" w:lastRow="0" w:firstColumn="1" w:lastColumn="0" w:oddVBand="0" w:evenVBand="0" w:oddHBand="0" w:evenHBand="0" w:firstRowFirstColumn="0" w:firstRowLastColumn="0" w:lastRowFirstColumn="0" w:lastRowLastColumn="0"/>
-            <w:tcW w:w="5000" w:type="pct"/>
-            <w:gridSpan w:val="2"/>
-          </w:tcPr>
-          <w:p>
-            <w:pPr>
-              <w:pStyle w:val="ListParagraph"/>
-              <w:numPr>
-                <w:ilvl w:val="0"/>
-                <w:numId w:val="5"/>
-              </w:numPr>
-              <w:spacing w:line="360" w:lineRule="auto"/>
-              <w:rPr>
-                <w:rFonts w:cstheme="minorHAnsi"/>
-                <w:lang w:val="fr-CA"/>
-              </w:rPr>
-            </w:pPr>
-            <w:r>
-              <w:rPr>
-                <w:rFonts w:cstheme="minorHAnsi"/>
-                <w:lang w:val="fr-CA"/>
-              </w:rPr>
-              <w:t>Lister le matériel nécessaire à la fabrication du circuit.</w:t>
-            </w:r>
-          </w:p>
-        </w:tc>
-      </w:tr>
-      <w:tr>
-        <w:trPr>
-          <w:cnfStyle w:val="000000100000" w:firstRow="0" w:lastRow="0" w:firstColumn="0" w:lastColumn="0" w:oddVBand="0" w:evenVBand="0" w:oddHBand="1" w:evenHBand="0" w:firstRowFirstColumn="0" w:firstRowLastColumn="0" w:lastRowFirstColumn="0" w:lastRowLastColumn="0"/>
-          <w:trHeight w:val="219"/>
-        </w:trPr>
-        <w:tc>
-          <w:tcPr>
-            <w:cnfStyle w:val="001000000000" w:firstRow="0" w:lastRow="0" w:firstColumn="1" w:lastColumn="0" w:oddVBand="0" w:evenVBand="0" w:oddHBand="0" w:evenHBand="0" w:firstRowFirstColumn="0" w:firstRowLastColumn="0" w:lastRowFirstColumn="0" w:lastRowLastColumn="0"/>
-            <w:tcW w:w="5000" w:type="pct"/>
-            <w:gridSpan w:val="2"/>
-          </w:tcPr>
-          <w:p>
-            <w:pPr>
-              <w:spacing w:line="360" w:lineRule="auto"/>
-              <w:jc w:val="center"/>
-              <w:rPr>
-                <w:rFonts w:cstheme="minorHAnsi"/>
-                <w:lang w:val="fr-CA"/>
-              </w:rPr>
-            </w:pPr>
-            <w:r>
-              <w:rPr>
-                <w:rFonts w:cstheme="minorHAnsi"/>
-                <w:lang w:val="fr-CA"/>
-              </w:rPr>
-              <w:t>Phase 6 – Documentation des coûts</w:t>
-            </w:r>
-          </w:p>
-        </w:tc>
-      </w:tr>
-      <w:tr>
-        <w:trPr>
-          <w:trHeight w:val="219"/>
-        </w:trPr>
-        <w:tc>
-          <w:tcPr>
-            <w:cnfStyle w:val="001000000000" w:firstRow="0" w:lastRow="0" w:firstColumn="1" w:lastColumn="0" w:oddVBand="0" w:evenVBand="0" w:oddHBand="0" w:evenHBand="0" w:firstRowFirstColumn="0" w:firstRowLastColumn="0" w:lastRowFirstColumn="0" w:lastRowLastColumn="0"/>
-            <w:tcW w:w="5000" w:type="pct"/>
-            <w:gridSpan w:val="2"/>
-          </w:tcPr>
-          <w:p>
-            <w:pPr>
-              <w:pStyle w:val="ListParagraph"/>
-              <w:numPr>
-                <w:ilvl w:val="0"/>
-                <w:numId w:val="6"/>
-              </w:numPr>
-              <w:spacing w:line="360" w:lineRule="auto"/>
-              <w:rPr>
-                <w:rFonts w:cstheme="minorHAnsi"/>
-                <w:lang w:val="fr-CA"/>
-              </w:rPr>
-            </w:pPr>
-            <w:r>
-              <w:rPr>
-                <w:rFonts w:cstheme="minorHAnsi"/>
-                <w:lang w:val="fr-CA"/>
-              </w:rPr>
-              <w:t>Calculer le coût du matériel nécessaire à la fabrication du circuit.</w:t>
-            </w:r>
-          </w:p>
-          <w:p>
-            <w:pPr>
-              <w:pStyle w:val="ListParagraph"/>
-              <w:numPr>
-                <w:ilvl w:val="0"/>
-                <w:numId w:val="6"/>
-              </w:numPr>
-              <w:spacing w:line="360" w:lineRule="auto"/>
-              <w:rPr>
-                <w:rFonts w:cstheme="minorHAnsi"/>
-                <w:lang w:val="fr-CA"/>
-              </w:rPr>
-            </w:pPr>
-            <w:r>
-              <w:rPr>
-                <w:rFonts w:cstheme="minorHAnsi"/>
-                <w:lang w:val="fr-CA"/>
-              </w:rPr>
-              <w:t>Calculer le cout de la consommation d’énergie du circuit pour 24h.</w:t>
-            </w:r>
-          </w:p>
-        </w:tc>
-      </w:tr>
-      <w:tr>
-        <w:trPr>
-          <w:cnfStyle w:val="000000100000" w:firstRow="0" w:lastRow="0" w:firstColumn="0" w:lastColumn="0" w:oddVBand="0" w:evenVBand="0" w:oddHBand="1" w:evenHBand="0" w:firstRowFirstColumn="0" w:firstRowLastColumn="0" w:lastRowFirstColumn="0" w:lastRowLastColumn="0"/>
-          <w:trHeight w:val="219"/>
-        </w:trPr>
-        <w:tc>
-          <w:tcPr>
-            <w:cnfStyle w:val="001000000000" w:firstRow="0" w:lastRow="0" w:firstColumn="1" w:lastColumn="0" w:oddVBand="0" w:evenVBand="0" w:oddHBand="0" w:evenHBand="0" w:firstRowFirstColumn="0" w:firstRowLastColumn="0" w:lastRowFirstColumn="0" w:lastRowLastColumn="0"/>
-            <w:tcW w:w="5000" w:type="pct"/>
-            <w:gridSpan w:val="2"/>
-          </w:tcPr>
-          <w:p>
-            <w:pPr>
-              <w:pStyle w:val="ListParagraph"/>
-              <w:spacing w:line="360" w:lineRule="auto"/>
-              <w:jc w:val="center"/>
-              <w:rPr>
-                <w:rFonts w:cstheme="minorHAnsi"/>
-                <w:lang w:val="fr-CA"/>
-              </w:rPr>
-            </w:pPr>
-            <w:r>
-              <w:rPr>
-                <w:rFonts w:cstheme="minorHAnsi"/>
-                <w:lang w:val="fr-CA"/>
-              </w:rPr>
-              <w:t>Phase 7 - Statistiques</w:t>
-            </w:r>
-          </w:p>
-        </w:tc>
-      </w:tr>
-      <w:tr>
-        <w:trPr>
-          <w:trHeight w:val="219"/>
-        </w:trPr>
-        <w:tc>
-          <w:tcPr>
-            <w:cnfStyle w:val="001000000000" w:firstRow="0" w:lastRow="0" w:firstColumn="1" w:lastColumn="0" w:oddVBand="0" w:evenVBand="0" w:oddHBand="0" w:evenHBand="0" w:firstRowFirstColumn="0" w:firstRowLastColumn="0" w:lastRowFirstColumn="0" w:lastRowLastColumn="0"/>
-            <w:tcW w:w="5000" w:type="pct"/>
-            <w:gridSpan w:val="2"/>
-          </w:tcPr>
-          <w:p>
-            <w:pPr>
-              <w:pStyle w:val="ListParagraph"/>
-              <w:numPr>
-                <w:ilvl w:val="0"/>
-                <w:numId w:val="8"/>
-              </w:numPr>
-              <w:spacing w:line="360" w:lineRule="auto"/>
-              <w:rPr>
-                <w:rFonts w:cstheme="minorHAnsi"/>
-                <w:lang w:val="fr-CA"/>
-              </w:rPr>
-            </w:pPr>
-            <w:r>
-              <w:rPr>
-                <w:rFonts w:cstheme="minorHAnsi"/>
-                <w:lang w:val="fr-CA"/>
-              </w:rPr>
-              <w:t>Réaliser l’étude statistique de l’achalandage.</w:t>
-            </w:r>
-          </w:p>
-        </w:tc>
-      </w:tr>
-      <w:tr>
-        <w:trPr>
-          <w:cnfStyle w:val="000000100000" w:firstRow="0" w:lastRow="0" w:firstColumn="0" w:lastColumn="0" w:oddVBand="0" w:evenVBand="0" w:oddHBand="1" w:evenHBand="0" w:firstRowFirstColumn="0" w:firstRowLastColumn="0" w:lastRowFirstColumn="0" w:lastRowLastColumn="0"/>
-          <w:trHeight w:val="219"/>
-        </w:trPr>
-        <w:tc>
-          <w:tcPr>
-            <w:cnfStyle w:val="001000000000" w:firstRow="0" w:lastRow="0" w:firstColumn="1" w:lastColumn="0" w:oddVBand="0" w:evenVBand="0" w:oddHBand="0" w:evenHBand="0" w:firstRowFirstColumn="0" w:firstRowLastColumn="0" w:lastRowFirstColumn="0" w:lastRowLastColumn="0"/>
-            <w:tcW w:w="5000" w:type="pct"/>
-            <w:gridSpan w:val="2"/>
-          </w:tcPr>
-          <w:p>
-            <w:pPr>
-              <w:spacing w:line="360" w:lineRule="auto"/>
-              <w:jc w:val="center"/>
-              <w:rPr>
-                <w:rFonts w:cstheme="minorHAnsi"/>
-                <w:lang w:val="fr-CA"/>
-              </w:rPr>
-            </w:pPr>
-            <w:r>
-              <w:rPr>
-                <w:rFonts w:cstheme="minorHAnsi"/>
-                <w:lang w:val="fr-CA"/>
-              </w:rPr>
-              <w:t>Phase 8 – Registre des Heures</w:t>
-            </w:r>
-          </w:p>
-        </w:tc>
-      </w:tr>
-      <w:tr>
-        <w:trPr>
-          <w:trHeight w:val="219"/>
-        </w:trPr>
-        <w:tc>
-          <w:tcPr>
-            <w:cnfStyle w:val="001000000000" w:firstRow="0" w:lastRow="0" w:firstColumn="1" w:lastColumn="0" w:oddVBand="0" w:evenVBand="0" w:oddHBand="0" w:evenHBand="0" w:firstRowFirstColumn="0" w:firstRowLastColumn="0" w:lastRowFirstColumn="0" w:lastRowLastColumn="0"/>
-            <w:tcW w:w="5000" w:type="pct"/>
-            <w:gridSpan w:val="2"/>
-          </w:tcPr>
-          <w:p>
-            <w:pPr>
-              <w:pStyle w:val="ListParagraph"/>
-              <w:numPr>
-                <w:ilvl w:val="0"/>
-                <w:numId w:val="7"/>
-              </w:numPr>
-              <w:spacing w:line="360" w:lineRule="auto"/>
-              <w:rPr>
-                <w:rFonts w:cstheme="minorHAnsi"/>
-                <w:lang w:val="fr-CA"/>
-              </w:rPr>
-            </w:pPr>
-            <w:r>
-              <w:rPr>
-                <w:rFonts w:cstheme="minorHAnsi"/>
-                <w:lang w:val="fr-CA"/>
-              </w:rPr>
-              <w:t>Concevoir le registre des heures consacrés au projet.</w:t>
-            </w:r>
-          </w:p>
-        </w:tc>
-      </w:tr>
-      <w:tr>
-        <w:trPr>
-          <w:cnfStyle w:val="000000100000" w:firstRow="0" w:lastRow="0" w:firstColumn="0" w:lastColumn="0" w:oddVBand="0" w:evenVBand="0" w:oddHBand="1" w:evenHBand="0" w:firstRowFirstColumn="0" w:firstRowLastColumn="0" w:lastRowFirstColumn="0" w:lastRowLastColumn="0"/>
-          <w:trHeight w:val="219"/>
-        </w:trPr>
-        <w:tc>
-          <w:tcPr>
-            <w:cnfStyle w:val="001000000000" w:firstRow="0" w:lastRow="0" w:firstColumn="1" w:lastColumn="0" w:oddVBand="0" w:evenVBand="0" w:oddHBand="0" w:evenHBand="0" w:firstRowFirstColumn="0" w:firstRowLastColumn="0" w:lastRowFirstColumn="0" w:lastRowLastColumn="0"/>
-            <w:tcW w:w="2500" w:type="pct"/>
-          </w:tcPr>
-          <w:p>
-            <w:pPr>
-              <w:spacing w:line="360" w:lineRule="auto"/>
-              <w:rPr>
-                <w:rFonts w:cstheme="minorHAnsi"/>
-                <w:b w:val="0"/>
-                <w:bCs w:val="0"/>
-                <w:lang w:val="fr-CA"/>
-              </w:rPr>
-            </w:pPr>
-            <w:r>
-              <w:rPr>
-                <w:rFonts w:cstheme="minorHAnsi"/>
-                <w:lang w:val="fr-CA"/>
-              </w:rPr>
-              <w:t>Nombre total de tâches</w:t>
-            </w:r>
-          </w:p>
-        </w:tc>
-        <w:tc>
-          <w:tcPr>
-            <w:tcW w:w="2500" w:type="pct"/>
-          </w:tcPr>
-          <w:p>
-            <w:pPr>
-              <w:spacing w:line="360" w:lineRule="auto"/>
-              <w:jc w:val="right"/>
-              <w:cnfStyle w:val="000000100000" w:firstRow="0" w:lastRow="0" w:firstColumn="0" w:lastColumn="0" w:oddVBand="0" w:evenVBand="0" w:oddHBand="1" w:evenHBand="0" w:firstRowFirstColumn="0" w:firstRowLastColumn="0" w:lastRowFirstColumn="0" w:lastRowLastColumn="0"/>
-              <w:rPr>
-                <w:rFonts w:cstheme="minorHAnsi"/>
-                <w:b/>
-                <w:bCs/>
-                <w:lang w:val="fr-CA"/>
-              </w:rPr>
-            </w:pPr>
-            <w:r>
-              <w:rPr>
-                <w:rFonts w:cstheme="minorHAnsi"/>
-                <w:b/>
-                <w:bCs/>
-                <w:lang w:val="fr-CA"/>
-              </w:rPr>
-              <w:t>18</w:t>
-            </w:r>
-          </w:p>
-        </w:tc>
-      </w:tr>
-    </w:tbl>
-    <w:p>
-      <w:pPr>
-        <w:spacing w:line="360" w:lineRule="auto"/>
-        <w:rPr>
-          <w:rFonts w:cstheme="minorHAnsi"/>
-          <w:lang w:val="fr-CA"/>
-        </w:rPr>
-      </w:pPr>
-    </w:p>
-    <w:p>
-      <w:pPr>
-        <w:spacing w:line="360" w:lineRule="auto"/>
-        <w:rPr>
-          <w:rFonts w:cstheme="minorHAnsi"/>
-          <w:lang w:val="fr-CA"/>
-        </w:rPr>
-      </w:pPr>
-    </w:p>
-    <w:tbl>
-      <w:tblPr>
-        <w:tblStyle w:val="PlainTable4"/>
+        <w:tblStyle w:val="TableGrid"/>
         <w:tblW w:w="0" w:type="auto"/>
         <w:tblLook w:val="04A0" w:firstRow="1" w:lastRow="0" w:firstColumn="1" w:lastColumn="0" w:noHBand="0" w:noVBand="1"/>
       </w:tblPr>
@@ -1197,41 +756,122 @@
         <w:gridCol w:w="4675"/>
       </w:tblGrid>
       <w:tr>
-        <w:trPr>
-          <w:cnfStyle w:val="100000000000" w:firstRow="1" w:lastRow="0" w:firstColumn="0" w:lastColumn="0" w:oddVBand="0" w:evenVBand="0" w:oddHBand="0" w:evenHBand="0" w:firstRowFirstColumn="0" w:firstRowLastColumn="0" w:lastRowFirstColumn="0" w:lastRowLastColumn="0"/>
-        </w:trPr>
-        <w:tc>
-          <w:tcPr>
-            <w:cnfStyle w:val="001000000000" w:firstRow="0" w:lastRow="0" w:firstColumn="1" w:lastColumn="0" w:oddVBand="0" w:evenVBand="0" w:oddHBand="0" w:evenHBand="0" w:firstRowFirstColumn="0" w:firstRowLastColumn="0" w:lastRowFirstColumn="0" w:lastRowLastColumn="0"/>
-            <w:tcW w:w="9350" w:type="dxa"/>
-            <w:gridSpan w:val="2"/>
-          </w:tcPr>
-          <w:p>
-            <w:pPr>
+        <w:tc>
+          <w:tcPr>
+            <w:tcW w:w="4675" w:type="dxa"/>
+          </w:tcPr>
+          <w:p>
+            <w:pPr>
+              <w:tabs>
+                <w:tab w:val="left" w:pos="3036"/>
+              </w:tabs>
               <w:spacing w:line="360" w:lineRule="auto"/>
               <w:jc w:val="center"/>
               <w:rPr>
                 <w:rFonts w:cstheme="minorHAnsi"/>
-                <w:lang w:val="fr-CA"/>
-              </w:rPr>
-            </w:pPr>
-            <w:r>
-              <w:rPr>
-                <w:rFonts w:cstheme="minorHAnsi"/>
-                <w:lang w:val="fr-CA"/>
-              </w:rPr>
-              <w:t>Heures totales consacrées au projet</w:t>
+                <w:b/>
+                <w:bCs/>
+                <w:sz w:val="24"/>
+                <w:szCs w:val="24"/>
+                <w:lang w:val="fr-CA"/>
+              </w:rPr>
+            </w:pPr>
+            <w:r>
+              <w:rPr>
+                <w:rFonts w:cstheme="minorHAnsi"/>
+                <w:b/>
+                <w:bCs/>
+                <w:sz w:val="24"/>
+                <w:szCs w:val="24"/>
+                <w:lang w:val="fr-CA"/>
+              </w:rPr>
+              <w:lastRenderedPageBreak/>
+              <w:t>Tâche</w:t>
+            </w:r>
+            <w:r>
+              <w:rPr>
+                <w:rFonts w:cstheme="minorHAnsi"/>
+                <w:b/>
+                <w:bCs/>
+                <w:sz w:val="24"/>
+                <w:szCs w:val="24"/>
+                <w:lang w:val="fr-CA"/>
+              </w:rPr>
+              <w:t xml:space="preserve"> </w:t>
+            </w:r>
+          </w:p>
+        </w:tc>
+        <w:tc>
+          <w:tcPr>
+            <w:tcW w:w="4675" w:type="dxa"/>
+          </w:tcPr>
+          <w:p>
+            <w:pPr>
+              <w:spacing w:line="360" w:lineRule="auto"/>
+              <w:jc w:val="center"/>
+              <w:rPr>
+                <w:rFonts w:cstheme="minorHAnsi"/>
+                <w:b/>
+                <w:bCs/>
+                <w:sz w:val="24"/>
+                <w:szCs w:val="24"/>
+                <w:lang w:val="fr-CA"/>
+              </w:rPr>
+            </w:pPr>
+            <w:r>
+              <w:rPr>
+                <w:rFonts w:cstheme="minorHAnsi"/>
+                <w:b/>
+                <w:bCs/>
+                <w:sz w:val="24"/>
+                <w:szCs w:val="24"/>
+                <w:lang w:val="fr-CA"/>
+              </w:rPr>
+              <w:t>Nom du membre de l’équipe</w:t>
             </w:r>
           </w:p>
         </w:tc>
       </w:tr>
       <w:tr>
         <w:trPr>
-          <w:cnfStyle w:val="000000100000" w:firstRow="0" w:lastRow="0" w:firstColumn="0" w:lastColumn="0" w:oddVBand="0" w:evenVBand="0" w:oddHBand="1" w:evenHBand="0" w:firstRowFirstColumn="0" w:firstRowLastColumn="0" w:lastRowFirstColumn="0" w:lastRowLastColumn="0"/>
+          <w:trHeight w:val="394"/>
         </w:trPr>
         <w:tc>
           <w:tcPr>
-            <w:cnfStyle w:val="001000000000" w:firstRow="0" w:lastRow="0" w:firstColumn="1" w:lastColumn="0" w:oddVBand="0" w:evenVBand="0" w:oddHBand="0" w:evenHBand="0" w:firstRowFirstColumn="0" w:firstRowLastColumn="0" w:lastRowFirstColumn="0" w:lastRowLastColumn="0"/>
+            <w:tcW w:w="9350" w:type="dxa"/>
+            <w:gridSpan w:val="2"/>
+            <w:vAlign w:val="center"/>
+          </w:tcPr>
+          <w:p>
+            <w:pPr>
+              <w:spacing w:line="360" w:lineRule="auto"/>
+              <w:jc w:val="center"/>
+              <w:rPr>
+                <w:rFonts w:cstheme="minorHAnsi"/>
+                <w:b/>
+                <w:bCs/>
+                <w:sz w:val="24"/>
+                <w:szCs w:val="24"/>
+                <w:lang w:val="fr-CA"/>
+              </w:rPr>
+            </w:pPr>
+            <w:r>
+              <w:rPr>
+                <w:rFonts w:cstheme="minorHAnsi"/>
+                <w:b/>
+                <w:bCs/>
+                <w:sz w:val="24"/>
+                <w:szCs w:val="24"/>
+                <w:lang w:val="fr-CA"/>
+              </w:rPr>
+              <w:t>Documentation</w:t>
+            </w:r>
+          </w:p>
+        </w:tc>
+      </w:tr>
+      <w:tr>
+        <w:tc>
+          <w:tcPr>
             <w:tcW w:w="4675" w:type="dxa"/>
           </w:tcPr>
           <w:p>
@@ -1239,15 +879,19 @@
               <w:spacing w:line="360" w:lineRule="auto"/>
               <w:rPr>
                 <w:rFonts w:cstheme="minorHAnsi"/>
-                <w:lang w:val="fr-CA"/>
-              </w:rPr>
-            </w:pPr>
-            <w:r>
-              <w:rPr>
-                <w:rFonts w:cstheme="minorHAnsi"/>
-                <w:lang w:val="fr-CA"/>
-              </w:rPr>
-              <w:t>12 heures par personnes</w:t>
+                <w:sz w:val="24"/>
+                <w:szCs w:val="24"/>
+                <w:lang w:val="fr-CA"/>
+              </w:rPr>
+            </w:pPr>
+            <w:r>
+              <w:rPr>
+                <w:rFonts w:cstheme="minorHAnsi"/>
+                <w:sz w:val="24"/>
+                <w:szCs w:val="24"/>
+                <w:lang w:val="fr-CA"/>
+              </w:rPr>
+              <w:t>Rédaction de la liste de tâches</w:t>
             </w:r>
           </w:p>
         </w:tc>
@@ -1259,18 +903,21 @@
             <w:pPr>
               <w:spacing w:line="360" w:lineRule="auto"/>
               <w:jc w:val="right"/>
-              <w:cnfStyle w:val="000000100000" w:firstRow="0" w:lastRow="0" w:firstColumn="0" w:lastColumn="0" w:oddVBand="0" w:evenVBand="0" w:oddHBand="1" w:evenHBand="0" w:firstRowFirstColumn="0" w:firstRowLastColumn="0" w:lastRowFirstColumn="0" w:lastRowLastColumn="0"/>
-              <w:rPr>
-                <w:rFonts w:cstheme="minorHAnsi"/>
-                <w:lang w:val="fr-CA"/>
-              </w:rPr>
-            </w:pPr>
-            <w:r>
-              <w:rPr>
-                <w:rFonts w:cstheme="minorHAnsi"/>
-                <w:lang w:val="fr-CA"/>
-              </w:rPr>
-              <w:t>Heures totales de l’équipe : 24h</w:t>
+              <w:rPr>
+                <w:rFonts w:cstheme="minorHAnsi"/>
+                <w:sz w:val="24"/>
+                <w:szCs w:val="24"/>
+                <w:lang w:val="fr-CA"/>
+              </w:rPr>
+            </w:pPr>
+            <w:r>
+              <w:rPr>
+                <w:rFonts w:cstheme="minorHAnsi"/>
+                <w:sz w:val="24"/>
+                <w:szCs w:val="24"/>
+                <w:lang w:val="fr-CA"/>
+              </w:rPr>
+              <w:t>Sébastien Jean</w:t>
             </w:r>
           </w:p>
         </w:tc>
@@ -1278,17 +925,28 @@
       <w:tr>
         <w:tc>
           <w:tcPr>
-            <w:cnfStyle w:val="001000000000" w:firstRow="0" w:lastRow="0" w:firstColumn="1" w:lastColumn="0" w:oddVBand="0" w:evenVBand="0" w:oddHBand="0" w:evenHBand="0" w:firstRowFirstColumn="0" w:firstRowLastColumn="0" w:lastRowFirstColumn="0" w:lastRowLastColumn="0"/>
             <w:tcW w:w="4675" w:type="dxa"/>
           </w:tcPr>
           <w:p>
             <w:pPr>
               <w:spacing w:line="360" w:lineRule="auto"/>
-              <w:rPr>
-                <w:rFonts w:cstheme="minorHAnsi"/>
-                <w:lang w:val="fr-CA"/>
-              </w:rPr>
-            </w:pPr>
+              <w:jc w:val="both"/>
+              <w:rPr>
+                <w:rFonts w:cstheme="minorHAnsi"/>
+                <w:sz w:val="24"/>
+                <w:szCs w:val="24"/>
+                <w:lang w:val="fr-CA"/>
+              </w:rPr>
+            </w:pPr>
+            <w:r>
+              <w:rPr>
+                <w:rFonts w:cstheme="minorHAnsi"/>
+                <w:sz w:val="24"/>
+                <w:szCs w:val="24"/>
+                <w:lang w:val="fr-CA"/>
+              </w:rPr>
+              <w:t xml:space="preserve">Rédaction du document </w:t>
+            </w:r>
           </w:p>
         </w:tc>
         <w:tc>
@@ -1299,9 +957,409 @@
             <w:pPr>
               <w:spacing w:line="360" w:lineRule="auto"/>
               <w:jc w:val="right"/>
-              <w:cnfStyle w:val="000000000000" w:firstRow="0" w:lastRow="0" w:firstColumn="0" w:lastColumn="0" w:oddVBand="0" w:evenVBand="0" w:oddHBand="0" w:evenHBand="0" w:firstRowFirstColumn="0" w:firstRowLastColumn="0" w:lastRowFirstColumn="0" w:lastRowLastColumn="0"/>
-              <w:rPr>
-                <w:rFonts w:cstheme="minorHAnsi"/>
+              <w:rPr>
+                <w:rFonts w:cstheme="minorHAnsi"/>
+                <w:sz w:val="24"/>
+                <w:szCs w:val="24"/>
+                <w:lang w:val="fr-CA"/>
+              </w:rPr>
+            </w:pPr>
+            <w:r>
+              <w:rPr>
+                <w:rFonts w:cstheme="minorHAnsi"/>
+                <w:sz w:val="24"/>
+                <w:szCs w:val="24"/>
+                <w:lang w:val="fr-CA"/>
+              </w:rPr>
+              <w:t>Sébastien Jean</w:t>
+            </w:r>
+          </w:p>
+        </w:tc>
+      </w:tr>
+      <w:tr>
+        <w:tc>
+          <w:tcPr>
+            <w:tcW w:w="4675" w:type="dxa"/>
+          </w:tcPr>
+          <w:p>
+            <w:pPr>
+              <w:spacing w:line="360" w:lineRule="auto"/>
+              <w:jc w:val="both"/>
+              <w:rPr>
+                <w:rFonts w:cstheme="minorHAnsi"/>
+                <w:sz w:val="24"/>
+                <w:szCs w:val="24"/>
+                <w:lang w:val="fr-CA"/>
+              </w:rPr>
+            </w:pPr>
+            <w:r>
+              <w:rPr>
+                <w:rFonts w:cstheme="minorHAnsi"/>
+                <w:sz w:val="24"/>
+                <w:szCs w:val="24"/>
+                <w:lang w:val="fr-CA"/>
+              </w:rPr>
+              <w:t>Rédaction du contexte</w:t>
+            </w:r>
+          </w:p>
+        </w:tc>
+        <w:tc>
+          <w:tcPr>
+            <w:tcW w:w="4675" w:type="dxa"/>
+          </w:tcPr>
+          <w:p>
+            <w:pPr>
+              <w:spacing w:line="360" w:lineRule="auto"/>
+              <w:jc w:val="right"/>
+              <w:rPr>
+                <w:rFonts w:cstheme="minorHAnsi"/>
+                <w:sz w:val="24"/>
+                <w:szCs w:val="24"/>
+                <w:lang w:val="fr-CA"/>
+              </w:rPr>
+            </w:pPr>
+            <w:r>
+              <w:rPr>
+                <w:rFonts w:cstheme="minorHAnsi"/>
+                <w:sz w:val="24"/>
+                <w:szCs w:val="24"/>
+                <w:lang w:val="fr-CA"/>
+              </w:rPr>
+              <w:t>Sébastien Jean</w:t>
+            </w:r>
+          </w:p>
+        </w:tc>
+      </w:tr>
+      <w:tr>
+        <w:tc>
+          <w:tcPr>
+            <w:tcW w:w="4675" w:type="dxa"/>
+          </w:tcPr>
+          <w:p>
+            <w:pPr>
+              <w:spacing w:line="360" w:lineRule="auto"/>
+              <w:jc w:val="both"/>
+              <w:rPr>
+                <w:rFonts w:cstheme="minorHAnsi"/>
+                <w:sz w:val="24"/>
+                <w:szCs w:val="24"/>
+                <w:lang w:val="fr-CA"/>
+              </w:rPr>
+            </w:pPr>
+            <w:r>
+              <w:rPr>
+                <w:rFonts w:cstheme="minorHAnsi"/>
+                <w:sz w:val="24"/>
+                <w:szCs w:val="24"/>
+                <w:lang w:val="fr-CA"/>
+              </w:rPr>
+              <w:t>Inventaire des pièces</w:t>
+            </w:r>
+          </w:p>
+        </w:tc>
+        <w:tc>
+          <w:tcPr>
+            <w:tcW w:w="4675" w:type="dxa"/>
+          </w:tcPr>
+          <w:p>
+            <w:pPr>
+              <w:spacing w:line="360" w:lineRule="auto"/>
+              <w:jc w:val="right"/>
+              <w:rPr>
+                <w:rFonts w:cstheme="minorHAnsi"/>
+                <w:sz w:val="24"/>
+                <w:szCs w:val="24"/>
+                <w:lang w:val="fr-CA"/>
+              </w:rPr>
+            </w:pPr>
+            <w:r>
+              <w:rPr>
+                <w:rFonts w:cstheme="minorHAnsi"/>
+                <w:sz w:val="24"/>
+                <w:szCs w:val="24"/>
+                <w:lang w:val="fr-CA"/>
+              </w:rPr>
+              <w:t>Sébastien Jean</w:t>
+            </w:r>
+          </w:p>
+        </w:tc>
+      </w:tr>
+      <w:tr>
+        <w:tc>
+          <w:tcPr>
+            <w:tcW w:w="4675" w:type="dxa"/>
+          </w:tcPr>
+          <w:p>
+            <w:pPr>
+              <w:spacing w:line="360" w:lineRule="auto"/>
+              <w:jc w:val="both"/>
+              <w:rPr>
+                <w:rFonts w:cstheme="minorHAnsi"/>
+                <w:sz w:val="24"/>
+                <w:szCs w:val="24"/>
+                <w:lang w:val="fr-CA"/>
+              </w:rPr>
+            </w:pPr>
+            <w:r>
+              <w:rPr>
+                <w:rFonts w:cstheme="minorHAnsi"/>
+                <w:sz w:val="24"/>
+                <w:szCs w:val="24"/>
+                <w:lang w:val="fr-CA"/>
+              </w:rPr>
+              <w:t>Réalisation du diagramme de classes</w:t>
+            </w:r>
+          </w:p>
+        </w:tc>
+        <w:tc>
+          <w:tcPr>
+            <w:tcW w:w="4675" w:type="dxa"/>
+          </w:tcPr>
+          <w:p>
+            <w:pPr>
+              <w:spacing w:line="360" w:lineRule="auto"/>
+              <w:jc w:val="right"/>
+              <w:rPr>
+                <w:rFonts w:cstheme="minorHAnsi"/>
+                <w:sz w:val="24"/>
+                <w:szCs w:val="24"/>
+                <w:lang w:val="fr-CA"/>
+              </w:rPr>
+            </w:pPr>
+            <w:r>
+              <w:rPr>
+                <w:rFonts w:cstheme="minorHAnsi"/>
+                <w:sz w:val="24"/>
+                <w:szCs w:val="24"/>
+                <w:lang w:val="fr-CA"/>
+              </w:rPr>
+              <w:t>Sébastien Jean</w:t>
+            </w:r>
+          </w:p>
+        </w:tc>
+      </w:tr>
+      <w:tr>
+        <w:tc>
+          <w:tcPr>
+            <w:tcW w:w="9350" w:type="dxa"/>
+            <w:gridSpan w:val="2"/>
+          </w:tcPr>
+          <w:p>
+            <w:pPr>
+              <w:spacing w:line="360" w:lineRule="auto"/>
+              <w:jc w:val="center"/>
+              <w:rPr>
+                <w:rFonts w:cstheme="minorHAnsi"/>
+                <w:b/>
+                <w:bCs/>
+                <w:sz w:val="24"/>
+                <w:szCs w:val="24"/>
+                <w:lang w:val="fr-CA"/>
+              </w:rPr>
+            </w:pPr>
+            <w:r>
+              <w:rPr>
+                <w:rFonts w:cstheme="minorHAnsi"/>
+                <w:b/>
+                <w:bCs/>
+                <w:sz w:val="24"/>
+                <w:szCs w:val="24"/>
+                <w:lang w:val="fr-CA"/>
+              </w:rPr>
+              <w:t>Simulation (Thinkercad)</w:t>
+            </w:r>
+          </w:p>
+        </w:tc>
+      </w:tr>
+      <w:tr>
+        <w:tc>
+          <w:tcPr>
+            <w:tcW w:w="4675" w:type="dxa"/>
+          </w:tcPr>
+          <w:p>
+            <w:pPr>
+              <w:spacing w:line="360" w:lineRule="auto"/>
+              <w:jc w:val="both"/>
+              <w:rPr>
+                <w:rFonts w:cstheme="minorHAnsi"/>
+                <w:sz w:val="24"/>
+                <w:szCs w:val="24"/>
+                <w:lang w:val="fr-CA"/>
+              </w:rPr>
+            </w:pPr>
+            <w:r>
+              <w:rPr>
+                <w:rFonts w:cstheme="minorHAnsi"/>
+                <w:sz w:val="24"/>
+                <w:szCs w:val="24"/>
+                <w:lang w:val="fr-CA"/>
+              </w:rPr>
+              <w:t>Récupérer le schéma</w:t>
+            </w:r>
+          </w:p>
+        </w:tc>
+        <w:tc>
+          <w:tcPr>
+            <w:tcW w:w="4675" w:type="dxa"/>
+          </w:tcPr>
+          <w:p>
+            <w:pPr>
+              <w:spacing w:line="360" w:lineRule="auto"/>
+              <w:jc w:val="right"/>
+              <w:rPr>
+                <w:rFonts w:cstheme="minorHAnsi"/>
+                <w:sz w:val="24"/>
+                <w:szCs w:val="24"/>
+                <w:lang w:val="fr-CA"/>
+              </w:rPr>
+            </w:pPr>
+            <w:r>
+              <w:rPr>
+                <w:rFonts w:cstheme="minorHAnsi"/>
+                <w:sz w:val="24"/>
+                <w:szCs w:val="24"/>
+                <w:lang w:val="fr-CA"/>
+              </w:rPr>
+              <w:t>Nicolas Soulard-Bouchard</w:t>
+            </w:r>
+          </w:p>
+        </w:tc>
+      </w:tr>
+      <w:tr>
+        <w:tc>
+          <w:tcPr>
+            <w:tcW w:w="9350" w:type="dxa"/>
+            <w:gridSpan w:val="2"/>
+          </w:tcPr>
+          <w:p>
+            <w:pPr>
+              <w:spacing w:line="360" w:lineRule="auto"/>
+              <w:jc w:val="center"/>
+              <w:rPr>
+                <w:rFonts w:cstheme="minorHAnsi"/>
+                <w:b/>
+                <w:bCs/>
+                <w:sz w:val="24"/>
+                <w:szCs w:val="24"/>
+                <w:lang w:val="fr-CA"/>
+              </w:rPr>
+            </w:pPr>
+            <w:r>
+              <w:rPr>
+                <w:rFonts w:cstheme="minorHAnsi"/>
+                <w:b/>
+                <w:bCs/>
+                <w:sz w:val="24"/>
+                <w:szCs w:val="24"/>
+                <w:lang w:val="fr-CA"/>
+              </w:rPr>
+              <w:t xml:space="preserve">Programmation </w:t>
+            </w:r>
+          </w:p>
+        </w:tc>
+      </w:tr>
+      <w:tr>
+        <w:tc>
+          <w:tcPr>
+            <w:tcW w:w="4675" w:type="dxa"/>
+          </w:tcPr>
+          <w:p>
+            <w:pPr>
+              <w:spacing w:line="360" w:lineRule="auto"/>
+              <w:jc w:val="both"/>
+              <w:rPr>
+                <w:rFonts w:cstheme="minorHAnsi"/>
+                <w:sz w:val="24"/>
+                <w:szCs w:val="24"/>
+                <w:lang w:val="fr-CA"/>
+              </w:rPr>
+            </w:pPr>
+          </w:p>
+        </w:tc>
+        <w:tc>
+          <w:tcPr>
+            <w:tcW w:w="4675" w:type="dxa"/>
+          </w:tcPr>
+          <w:p>
+            <w:pPr>
+              <w:spacing w:line="360" w:lineRule="auto"/>
+              <w:jc w:val="both"/>
+              <w:rPr>
+                <w:rFonts w:cstheme="minorHAnsi"/>
+                <w:sz w:val="24"/>
+                <w:szCs w:val="24"/>
+                <w:lang w:val="fr-CA"/>
+              </w:rPr>
+            </w:pPr>
+          </w:p>
+        </w:tc>
+      </w:tr>
+      <w:tr>
+        <w:tc>
+          <w:tcPr>
+            <w:tcW w:w="4675" w:type="dxa"/>
+          </w:tcPr>
+          <w:p>
+            <w:pPr>
+              <w:spacing w:line="360" w:lineRule="auto"/>
+              <w:jc w:val="both"/>
+              <w:rPr>
+                <w:rFonts w:cstheme="minorHAnsi"/>
+                <w:sz w:val="24"/>
+                <w:szCs w:val="24"/>
+                <w:lang w:val="fr-CA"/>
+              </w:rPr>
+            </w:pPr>
+          </w:p>
+        </w:tc>
+        <w:tc>
+          <w:tcPr>
+            <w:tcW w:w="4675" w:type="dxa"/>
+          </w:tcPr>
+          <w:p>
+            <w:pPr>
+              <w:spacing w:line="360" w:lineRule="auto"/>
+              <w:jc w:val="both"/>
+              <w:rPr>
+                <w:rFonts w:cstheme="minorHAnsi"/>
+                <w:sz w:val="24"/>
+                <w:szCs w:val="24"/>
+                <w:lang w:val="fr-CA"/>
+              </w:rPr>
+            </w:pPr>
+          </w:p>
+        </w:tc>
+      </w:tr>
+      <w:tr>
+        <w:tc>
+          <w:tcPr>
+            <w:tcW w:w="4675" w:type="dxa"/>
+          </w:tcPr>
+          <w:p>
+            <w:pPr>
+              <w:spacing w:line="360" w:lineRule="auto"/>
+              <w:jc w:val="both"/>
+              <w:rPr>
+                <w:rFonts w:cstheme="minorHAnsi"/>
+                <w:sz w:val="24"/>
+                <w:szCs w:val="24"/>
+                <w:lang w:val="fr-CA"/>
+              </w:rPr>
+            </w:pPr>
+          </w:p>
+        </w:tc>
+        <w:tc>
+          <w:tcPr>
+            <w:tcW w:w="4675" w:type="dxa"/>
+          </w:tcPr>
+          <w:p>
+            <w:pPr>
+              <w:spacing w:line="360" w:lineRule="auto"/>
+              <w:jc w:val="both"/>
+              <w:rPr>
+                <w:rFonts w:cstheme="minorHAnsi"/>
+                <w:sz w:val="24"/>
+                <w:szCs w:val="24"/>
                 <w:lang w:val="fr-CA"/>
               </w:rPr>
             </w:pPr>
@@ -1311,16 +1369,1756 @@
     </w:tbl>
     <w:p>
       <w:pPr>
-        <w:rPr>
+        <w:spacing w:line="360" w:lineRule="auto"/>
+        <w:jc w:val="both"/>
+        <w:rPr>
+          <w:rFonts w:cstheme="minorHAnsi"/>
+          <w:sz w:val="24"/>
+          <w:szCs w:val="24"/>
+          <w:lang w:val="fr-CA"/>
+        </w:rPr>
+      </w:pPr>
+    </w:p>
+    <w:p>
+      <w:pPr>
+        <w:spacing w:line="360" w:lineRule="auto"/>
+        <w:jc w:val="both"/>
+        <w:rPr>
+          <w:rFonts w:cstheme="minorHAnsi"/>
+          <w:sz w:val="24"/>
+          <w:szCs w:val="24"/>
           <w:lang w:val="fr-CA"/>
         </w:rPr>
       </w:pPr>
       <w:r>
         <w:rPr>
-          <w:lang w:val="fr-CA"/>
-        </w:rPr>
-        <w:t>Ne pas utilisr pow fct</w:t>
+          <w:rFonts w:cstheme="minorHAnsi"/>
+          <w:sz w:val="24"/>
+          <w:szCs w:val="24"/>
+          <w:lang w:val="fr-CA"/>
+        </w:rPr>
+        <w:t xml:space="preserve"> </w:t>
       </w:r>
+    </w:p>
+    <w:tbl>
+      <w:tblPr>
+        <w:tblStyle w:val="TableGrid"/>
+        <w:tblW w:w="0" w:type="auto"/>
+        <w:tblLook w:val="04A0" w:firstRow="1" w:lastRow="0" w:firstColumn="1" w:lastColumn="0" w:noHBand="0" w:noVBand="1"/>
+      </w:tblPr>
+      <w:tblGrid>
+        <w:gridCol w:w="4675"/>
+        <w:gridCol w:w="4675"/>
+      </w:tblGrid>
+      <w:tr>
+        <w:tc>
+          <w:tcPr>
+            <w:tcW w:w="9350" w:type="dxa"/>
+            <w:gridSpan w:val="2"/>
+          </w:tcPr>
+          <w:p>
+            <w:pPr>
+              <w:spacing w:line="360" w:lineRule="auto"/>
+              <w:jc w:val="center"/>
+              <w:rPr>
+                <w:rFonts w:cstheme="minorHAnsi"/>
+                <w:b/>
+                <w:bCs/>
+                <w:sz w:val="24"/>
+                <w:szCs w:val="24"/>
+                <w:lang w:val="fr-CA"/>
+              </w:rPr>
+            </w:pPr>
+            <w:r>
+              <w:rPr>
+                <w:rFonts w:cstheme="minorHAnsi"/>
+                <w:b/>
+                <w:bCs/>
+                <w:sz w:val="24"/>
+                <w:szCs w:val="24"/>
+                <w:lang w:val="fr-CA"/>
+              </w:rPr>
+              <w:t>Inventaire des pièces</w:t>
+            </w:r>
+          </w:p>
+        </w:tc>
+      </w:tr>
+      <w:tr>
+        <w:tc>
+          <w:tcPr>
+            <w:tcW w:w="4675" w:type="dxa"/>
+          </w:tcPr>
+          <w:p>
+            <w:pPr>
+              <w:spacing w:line="360" w:lineRule="auto"/>
+              <w:jc w:val="center"/>
+              <w:rPr>
+                <w:rFonts w:cstheme="minorHAnsi"/>
+                <w:b/>
+                <w:bCs/>
+                <w:sz w:val="24"/>
+                <w:szCs w:val="24"/>
+                <w:lang w:val="fr-CA"/>
+              </w:rPr>
+            </w:pPr>
+            <w:r>
+              <w:rPr>
+                <w:rFonts w:cstheme="minorHAnsi"/>
+                <w:b/>
+                <w:bCs/>
+                <w:sz w:val="24"/>
+                <w:szCs w:val="24"/>
+                <w:lang w:val="fr-CA"/>
+              </w:rPr>
+              <w:t>P</w:t>
+            </w:r>
+            <w:r>
+              <w:rPr>
+                <w:rFonts w:cstheme="minorHAnsi"/>
+                <w:b/>
+                <w:bCs/>
+                <w:sz w:val="24"/>
+                <w:szCs w:val="24"/>
+                <w:lang w:val="fr-CA"/>
+              </w:rPr>
+              <w:t>i</w:t>
+            </w:r>
+            <w:r>
+              <w:rPr>
+                <w:rFonts w:cstheme="minorHAnsi"/>
+                <w:b/>
+                <w:bCs/>
+                <w:sz w:val="24"/>
+                <w:szCs w:val="24"/>
+                <w:lang w:val="fr-CA"/>
+              </w:rPr>
+              <w:t>èce</w:t>
+            </w:r>
+          </w:p>
+        </w:tc>
+        <w:tc>
+          <w:tcPr>
+            <w:tcW w:w="4675" w:type="dxa"/>
+          </w:tcPr>
+          <w:p>
+            <w:pPr>
+              <w:spacing w:line="360" w:lineRule="auto"/>
+              <w:jc w:val="center"/>
+              <w:rPr>
+                <w:rFonts w:cstheme="minorHAnsi"/>
+                <w:b/>
+                <w:bCs/>
+                <w:sz w:val="24"/>
+                <w:szCs w:val="24"/>
+                <w:lang w:val="fr-CA"/>
+              </w:rPr>
+            </w:pPr>
+            <w:r>
+              <w:rPr>
+                <w:rFonts w:cstheme="minorHAnsi"/>
+                <w:b/>
+                <w:bCs/>
+                <w:sz w:val="24"/>
+                <w:szCs w:val="24"/>
+                <w:lang w:val="fr-CA"/>
+              </w:rPr>
+              <w:t>Quantitée</w:t>
+            </w:r>
+          </w:p>
+        </w:tc>
+      </w:tr>
+      <w:tr>
+        <w:tc>
+          <w:tcPr>
+            <w:tcW w:w="4675" w:type="dxa"/>
+          </w:tcPr>
+          <w:p>
+            <w:pPr>
+              <w:spacing w:line="360" w:lineRule="auto"/>
+              <w:rPr>
+                <w:rFonts w:cstheme="minorHAnsi"/>
+                <w:sz w:val="24"/>
+                <w:szCs w:val="24"/>
+                <w:lang w:val="fr-CA"/>
+              </w:rPr>
+            </w:pPr>
+            <w:r>
+              <w:rPr>
+                <w:rFonts w:cstheme="minorHAnsi"/>
+                <w:sz w:val="24"/>
+                <w:szCs w:val="24"/>
+                <w:lang w:val="fr-CA"/>
+              </w:rPr>
+              <w:t>Microcontroleur Arduino</w:t>
+            </w:r>
+          </w:p>
+        </w:tc>
+        <w:tc>
+          <w:tcPr>
+            <w:tcW w:w="4675" w:type="dxa"/>
+          </w:tcPr>
+          <w:p>
+            <w:pPr>
+              <w:spacing w:line="360" w:lineRule="auto"/>
+              <w:jc w:val="center"/>
+              <w:rPr>
+                <w:rFonts w:cstheme="minorHAnsi"/>
+                <w:sz w:val="24"/>
+                <w:szCs w:val="24"/>
+                <w:lang w:val="fr-CA"/>
+              </w:rPr>
+            </w:pPr>
+            <w:r>
+              <w:rPr>
+                <w:rFonts w:cstheme="minorHAnsi"/>
+                <w:sz w:val="24"/>
+                <w:szCs w:val="24"/>
+                <w:lang w:val="fr-CA"/>
+              </w:rPr>
+              <w:t>1</w:t>
+            </w:r>
+          </w:p>
+        </w:tc>
+      </w:tr>
+      <w:tr>
+        <w:tc>
+          <w:tcPr>
+            <w:tcW w:w="4675" w:type="dxa"/>
+          </w:tcPr>
+          <w:p>
+            <w:pPr>
+              <w:spacing w:line="360" w:lineRule="auto"/>
+              <w:jc w:val="both"/>
+              <w:rPr>
+                <w:rFonts w:cstheme="minorHAnsi"/>
+                <w:sz w:val="24"/>
+                <w:szCs w:val="24"/>
+                <w:lang w:val="fr-CA"/>
+              </w:rPr>
+            </w:pPr>
+            <w:r>
+              <w:rPr>
+                <w:rFonts w:cstheme="minorHAnsi"/>
+                <w:sz w:val="24"/>
+                <w:szCs w:val="24"/>
+                <w:lang w:val="fr-CA"/>
+              </w:rPr>
+              <w:t>Afficheur 4 x 7 segments</w:t>
+            </w:r>
+          </w:p>
+        </w:tc>
+        <w:tc>
+          <w:tcPr>
+            <w:tcW w:w="4675" w:type="dxa"/>
+          </w:tcPr>
+          <w:p>
+            <w:pPr>
+              <w:spacing w:line="360" w:lineRule="auto"/>
+              <w:jc w:val="center"/>
+              <w:rPr>
+                <w:rFonts w:cstheme="minorHAnsi"/>
+                <w:sz w:val="24"/>
+                <w:szCs w:val="24"/>
+                <w:lang w:val="fr-CA"/>
+              </w:rPr>
+            </w:pPr>
+            <w:r>
+              <w:rPr>
+                <w:rFonts w:cstheme="minorHAnsi"/>
+                <w:sz w:val="24"/>
+                <w:szCs w:val="24"/>
+                <w:lang w:val="fr-CA"/>
+              </w:rPr>
+              <w:t>1</w:t>
+            </w:r>
+          </w:p>
+        </w:tc>
+      </w:tr>
+      <w:tr>
+        <w:tc>
+          <w:tcPr>
+            <w:tcW w:w="4675" w:type="dxa"/>
+          </w:tcPr>
+          <w:p>
+            <w:pPr>
+              <w:spacing w:line="360" w:lineRule="auto"/>
+              <w:jc w:val="both"/>
+              <w:rPr>
+                <w:rFonts w:cstheme="minorHAnsi"/>
+                <w:sz w:val="24"/>
+                <w:szCs w:val="24"/>
+                <w:lang w:val="fr-CA"/>
+              </w:rPr>
+            </w:pPr>
+            <w:r>
+              <w:rPr>
+                <w:rFonts w:cstheme="minorHAnsi"/>
+                <w:sz w:val="24"/>
+                <w:szCs w:val="24"/>
+                <w:lang w:val="fr-CA"/>
+              </w:rPr>
+              <w:t>Bouton poussoir</w:t>
+            </w:r>
+          </w:p>
+        </w:tc>
+        <w:tc>
+          <w:tcPr>
+            <w:tcW w:w="4675" w:type="dxa"/>
+          </w:tcPr>
+          <w:p>
+            <w:pPr>
+              <w:spacing w:line="360" w:lineRule="auto"/>
+              <w:jc w:val="center"/>
+              <w:rPr>
+                <w:rFonts w:cstheme="minorHAnsi"/>
+                <w:sz w:val="24"/>
+                <w:szCs w:val="24"/>
+                <w:lang w:val="fr-CA"/>
+              </w:rPr>
+            </w:pPr>
+            <w:r>
+              <w:rPr>
+                <w:rFonts w:cstheme="minorHAnsi"/>
+                <w:sz w:val="24"/>
+                <w:szCs w:val="24"/>
+                <w:lang w:val="fr-CA"/>
+              </w:rPr>
+              <w:t>2</w:t>
+            </w:r>
+          </w:p>
+        </w:tc>
+      </w:tr>
+      <w:tr>
+        <w:tc>
+          <w:tcPr>
+            <w:tcW w:w="4675" w:type="dxa"/>
+          </w:tcPr>
+          <w:p>
+            <w:pPr>
+              <w:spacing w:line="360" w:lineRule="auto"/>
+              <w:jc w:val="both"/>
+              <w:rPr>
+                <w:rFonts w:cstheme="minorHAnsi"/>
+                <w:sz w:val="24"/>
+                <w:szCs w:val="24"/>
+                <w:lang w:val="fr-CA"/>
+              </w:rPr>
+            </w:pPr>
+            <w:r>
+              <w:rPr>
+                <w:rFonts w:cstheme="minorHAnsi"/>
+                <w:sz w:val="24"/>
+                <w:szCs w:val="24"/>
+                <w:lang w:val="fr-CA"/>
+              </w:rPr>
+              <w:t>Résistances 1000Ω</w:t>
+            </w:r>
+          </w:p>
+        </w:tc>
+        <w:tc>
+          <w:tcPr>
+            <w:tcW w:w="4675" w:type="dxa"/>
+          </w:tcPr>
+          <w:p>
+            <w:pPr>
+              <w:spacing w:line="360" w:lineRule="auto"/>
+              <w:jc w:val="center"/>
+              <w:rPr>
+                <w:rFonts w:cstheme="minorHAnsi"/>
+                <w:sz w:val="24"/>
+                <w:szCs w:val="24"/>
+                <w:lang w:val="fr-CA"/>
+              </w:rPr>
+            </w:pPr>
+            <w:r>
+              <w:rPr>
+                <w:rFonts w:cstheme="minorHAnsi"/>
+                <w:sz w:val="24"/>
+                <w:szCs w:val="24"/>
+                <w:lang w:val="fr-CA"/>
+              </w:rPr>
+              <w:t>2</w:t>
+            </w:r>
+          </w:p>
+        </w:tc>
+      </w:tr>
+      <w:tr>
+        <w:tc>
+          <w:tcPr>
+            <w:tcW w:w="4675" w:type="dxa"/>
+          </w:tcPr>
+          <w:p>
+            <w:pPr>
+              <w:spacing w:line="360" w:lineRule="auto"/>
+              <w:jc w:val="both"/>
+              <w:rPr>
+                <w:rFonts w:cstheme="minorHAnsi"/>
+                <w:sz w:val="24"/>
+                <w:szCs w:val="24"/>
+                <w:lang w:val="fr-CA"/>
+              </w:rPr>
+            </w:pPr>
+            <w:r>
+              <w:rPr>
+                <w:rFonts w:cstheme="minorHAnsi"/>
+                <w:sz w:val="24"/>
+                <w:szCs w:val="24"/>
+                <w:lang w:val="fr-CA"/>
+              </w:rPr>
+              <w:t>Résistances 510Ω</w:t>
+            </w:r>
+          </w:p>
+        </w:tc>
+        <w:tc>
+          <w:tcPr>
+            <w:tcW w:w="4675" w:type="dxa"/>
+          </w:tcPr>
+          <w:p>
+            <w:pPr>
+              <w:spacing w:line="360" w:lineRule="auto"/>
+              <w:jc w:val="center"/>
+              <w:rPr>
+                <w:rFonts w:cstheme="minorHAnsi"/>
+                <w:sz w:val="24"/>
+                <w:szCs w:val="24"/>
+                <w:lang w:val="fr-CA"/>
+              </w:rPr>
+            </w:pPr>
+            <w:r>
+              <w:rPr>
+                <w:rFonts w:cstheme="minorHAnsi"/>
+                <w:sz w:val="24"/>
+                <w:szCs w:val="24"/>
+                <w:lang w:val="fr-CA"/>
+              </w:rPr>
+              <w:t>8</w:t>
+            </w:r>
+          </w:p>
+        </w:tc>
+      </w:tr>
+      <w:tr>
+        <w:tc>
+          <w:tcPr>
+            <w:tcW w:w="4675" w:type="dxa"/>
+          </w:tcPr>
+          <w:p>
+            <w:pPr>
+              <w:spacing w:line="360" w:lineRule="auto"/>
+              <w:jc w:val="both"/>
+              <w:rPr>
+                <w:rFonts w:cstheme="minorHAnsi"/>
+                <w:sz w:val="24"/>
+                <w:szCs w:val="24"/>
+                <w:lang w:val="fr-CA"/>
+              </w:rPr>
+            </w:pPr>
+            <w:r>
+              <w:rPr>
+                <w:rFonts w:cstheme="minorHAnsi"/>
+                <w:sz w:val="24"/>
+                <w:szCs w:val="24"/>
+                <w:lang w:val="fr-CA"/>
+              </w:rPr>
+              <w:t>Mini platine d’essaie</w:t>
+            </w:r>
+          </w:p>
+        </w:tc>
+        <w:tc>
+          <w:tcPr>
+            <w:tcW w:w="4675" w:type="dxa"/>
+          </w:tcPr>
+          <w:p>
+            <w:pPr>
+              <w:spacing w:line="360" w:lineRule="auto"/>
+              <w:jc w:val="center"/>
+              <w:rPr>
+                <w:rFonts w:cstheme="minorHAnsi"/>
+                <w:sz w:val="24"/>
+                <w:szCs w:val="24"/>
+                <w:lang w:val="fr-CA"/>
+              </w:rPr>
+            </w:pPr>
+            <w:r>
+              <w:rPr>
+                <w:rFonts w:cstheme="minorHAnsi"/>
+                <w:sz w:val="24"/>
+                <w:szCs w:val="24"/>
+                <w:lang w:val="fr-CA"/>
+              </w:rPr>
+              <w:t>2</w:t>
+            </w:r>
+          </w:p>
+        </w:tc>
+      </w:tr>
+      <w:tr>
+        <w:tc>
+          <w:tcPr>
+            <w:tcW w:w="4675" w:type="dxa"/>
+          </w:tcPr>
+          <w:p>
+            <w:pPr>
+              <w:spacing w:line="360" w:lineRule="auto"/>
+              <w:jc w:val="both"/>
+              <w:rPr>
+                <w:rFonts w:cstheme="minorHAnsi"/>
+                <w:sz w:val="24"/>
+                <w:szCs w:val="24"/>
+                <w:lang w:val="fr-CA"/>
+              </w:rPr>
+            </w:pPr>
+            <w:r>
+              <w:rPr>
+                <w:rFonts w:cstheme="minorHAnsi"/>
+                <w:sz w:val="24"/>
+                <w:szCs w:val="24"/>
+                <w:lang w:val="fr-CA"/>
+              </w:rPr>
+              <w:t>Platine d’essaie</w:t>
+            </w:r>
+          </w:p>
+        </w:tc>
+        <w:tc>
+          <w:tcPr>
+            <w:tcW w:w="4675" w:type="dxa"/>
+          </w:tcPr>
+          <w:p>
+            <w:pPr>
+              <w:spacing w:line="360" w:lineRule="auto"/>
+              <w:jc w:val="center"/>
+              <w:rPr>
+                <w:rFonts w:cstheme="minorHAnsi"/>
+                <w:sz w:val="24"/>
+                <w:szCs w:val="24"/>
+                <w:lang w:val="fr-CA"/>
+              </w:rPr>
+            </w:pPr>
+            <w:r>
+              <w:rPr>
+                <w:rFonts w:cstheme="minorHAnsi"/>
+                <w:sz w:val="24"/>
+                <w:szCs w:val="24"/>
+                <w:lang w:val="fr-CA"/>
+              </w:rPr>
+              <w:t>1</w:t>
+            </w:r>
+          </w:p>
+        </w:tc>
+      </w:tr>
+      <w:tr>
+        <w:tc>
+          <w:tcPr>
+            <w:tcW w:w="4675" w:type="dxa"/>
+          </w:tcPr>
+          <w:p>
+            <w:pPr>
+              <w:spacing w:line="360" w:lineRule="auto"/>
+              <w:rPr>
+                <w:rFonts w:cstheme="minorHAnsi"/>
+                <w:sz w:val="24"/>
+                <w:szCs w:val="24"/>
+                <w:lang w:val="fr-CA"/>
+              </w:rPr>
+            </w:pPr>
+            <w:r>
+              <w:rPr>
+                <w:rFonts w:cstheme="minorHAnsi"/>
+                <w:sz w:val="24"/>
+                <w:szCs w:val="24"/>
+                <w:lang w:val="fr-CA"/>
+              </w:rPr>
+              <w:t>Cables cavalier ( longueurs &amp; couleurs</w:t>
+            </w:r>
+            <w:r>
+              <w:rPr>
+                <w:rFonts w:cstheme="minorHAnsi"/>
+                <w:sz w:val="24"/>
+                <w:szCs w:val="24"/>
+                <w:lang w:val="fr-CA"/>
+              </w:rPr>
+              <w:t xml:space="preserve"> </w:t>
+            </w:r>
+            <w:r>
+              <w:rPr>
+                <w:rFonts w:cstheme="minorHAnsi"/>
+                <w:sz w:val="24"/>
+                <w:szCs w:val="24"/>
+                <w:lang w:val="fr-CA"/>
+              </w:rPr>
+              <w:t>variées)</w:t>
+            </w:r>
+          </w:p>
+        </w:tc>
+        <w:tc>
+          <w:tcPr>
+            <w:tcW w:w="4675" w:type="dxa"/>
+          </w:tcPr>
+          <w:p>
+            <w:pPr>
+              <w:spacing w:line="360" w:lineRule="auto"/>
+              <w:jc w:val="center"/>
+              <w:rPr>
+                <w:rFonts w:cstheme="minorHAnsi"/>
+                <w:sz w:val="24"/>
+                <w:szCs w:val="24"/>
+                <w:lang w:val="fr-CA"/>
+              </w:rPr>
+            </w:pPr>
+            <w:r>
+              <w:rPr>
+                <w:rFonts w:cstheme="minorHAnsi"/>
+                <w:sz w:val="24"/>
+                <w:szCs w:val="24"/>
+                <w:lang w:val="fr-CA"/>
+              </w:rPr>
+              <w:t>60</w:t>
+            </w:r>
+            <w:r>
+              <w:rPr>
+                <w:rFonts w:cstheme="minorHAnsi"/>
+                <w:color w:val="FF0000"/>
+                <w:sz w:val="24"/>
+                <w:szCs w:val="24"/>
+                <w:lang w:val="fr-CA"/>
+              </w:rPr>
+              <w:t>*</w:t>
+            </w:r>
+          </w:p>
+        </w:tc>
+      </w:tr>
+      <w:tr>
+        <w:tc>
+          <w:tcPr>
+            <w:tcW w:w="9350" w:type="dxa"/>
+            <w:gridSpan w:val="2"/>
+          </w:tcPr>
+          <w:p>
+            <w:pPr>
+              <w:spacing w:line="360" w:lineRule="auto"/>
+              <w:rPr>
+                <w:rFonts w:cstheme="minorHAnsi"/>
+                <w:sz w:val="24"/>
+                <w:szCs w:val="24"/>
+                <w:lang w:val="fr-CA"/>
+              </w:rPr>
+            </w:pPr>
+            <w:r>
+              <w:rPr>
+                <w:rFonts w:cstheme="minorHAnsi"/>
+                <w:color w:val="FF0000"/>
+                <w:sz w:val="20"/>
+                <w:szCs w:val="20"/>
+                <w:lang w:val="fr-CA"/>
+              </w:rPr>
+              <w:t>*</w:t>
+            </w:r>
+            <w:r>
+              <w:rPr>
+                <w:rFonts w:cstheme="minorHAnsi"/>
+                <w:sz w:val="20"/>
+                <w:szCs w:val="20"/>
+                <w:lang w:val="fr-CA"/>
+              </w:rPr>
+              <w:t xml:space="preserve">Veuillez noter que nous avons mis un nombre de cables supérieur au nombre réel utilisé pour le montage afin de s’assurer d’avoir des cables de rechange </w:t>
+            </w:r>
+            <w:r>
+              <w:rPr>
+                <w:rFonts w:cstheme="minorHAnsi"/>
+                <w:sz w:val="20"/>
+                <w:szCs w:val="20"/>
+                <w:lang w:val="fr-CA"/>
+              </w:rPr>
+              <w:t>au besoin.</w:t>
+            </w:r>
+            <w:r>
+              <w:rPr>
+                <w:rFonts w:cstheme="minorHAnsi"/>
+                <w:sz w:val="20"/>
+                <w:szCs w:val="20"/>
+                <w:lang w:val="fr-CA"/>
+              </w:rPr>
+              <w:t xml:space="preserve"> </w:t>
+            </w:r>
+          </w:p>
+        </w:tc>
+      </w:tr>
+    </w:tbl>
+    <w:p>
+      <w:pPr>
+        <w:spacing w:line="360" w:lineRule="auto"/>
+        <w:jc w:val="both"/>
+        <w:rPr>
+          <w:rFonts w:cstheme="minorHAnsi"/>
+          <w:sz w:val="24"/>
+          <w:szCs w:val="24"/>
+          <w:lang w:val="fr-CA"/>
+        </w:rPr>
+      </w:pPr>
+    </w:p>
+    <w:p>
+      <w:pPr>
+        <w:spacing w:line="360" w:lineRule="auto"/>
+        <w:jc w:val="both"/>
+        <w:rPr>
+          <w:rFonts w:cstheme="minorHAnsi"/>
+          <w:sz w:val="24"/>
+          <w:szCs w:val="24"/>
+          <w:lang w:val="fr-CA"/>
+        </w:rPr>
+      </w:pPr>
+    </w:p>
+    <w:p>
+      <w:pPr>
+        <w:spacing w:line="360" w:lineRule="auto"/>
+        <w:jc w:val="both"/>
+        <w:rPr>
+          <w:rFonts w:cstheme="minorHAnsi"/>
+          <w:b/>
+          <w:bCs/>
+          <w:sz w:val="24"/>
+          <w:szCs w:val="24"/>
+          <w:lang w:val="fr-CA"/>
+        </w:rPr>
+      </w:pPr>
+    </w:p>
+    <w:p>
+      <w:pPr>
+        <w:rPr>
+          <w:rFonts w:cstheme="minorHAnsi"/>
+          <w:sz w:val="24"/>
+          <w:szCs w:val="24"/>
+          <w:lang w:val="fr-CA"/>
+        </w:rPr>
+      </w:pPr>
+    </w:p>
+    <w:p>
+      <w:pPr>
+        <w:rPr>
+          <w:rFonts w:cstheme="minorHAnsi"/>
+          <w:b/>
+          <w:bCs/>
+          <w:sz w:val="24"/>
+          <w:szCs w:val="24"/>
+          <w:lang w:val="fr-CA"/>
+        </w:rPr>
+      </w:pPr>
+    </w:p>
+    <w:p>
+      <w:pPr>
+        <w:tabs>
+          <w:tab w:val="left" w:pos="948"/>
+        </w:tabs>
+        <w:rPr>
+          <w:rFonts w:cstheme="minorHAnsi"/>
+          <w:sz w:val="24"/>
+          <w:szCs w:val="24"/>
+          <w:lang w:val="fr-CA"/>
+        </w:rPr>
+      </w:pPr>
+      <w:r>
+        <w:rPr>
+          <w:rFonts w:cstheme="minorHAnsi"/>
+          <w:sz w:val="24"/>
+          <w:szCs w:val="24"/>
+          <w:lang w:val="fr-CA"/>
+        </w:rPr>
+        <w:tab/>
+      </w:r>
+    </w:p>
+    <w:tbl>
+      <w:tblPr>
+        <w:tblStyle w:val="TableGrid"/>
+        <w:tblW w:w="0" w:type="auto"/>
+        <w:tblLook w:val="04A0" w:firstRow="1" w:lastRow="0" w:firstColumn="1" w:lastColumn="0" w:noHBand="0" w:noVBand="1"/>
+      </w:tblPr>
+      <w:tblGrid>
+        <w:gridCol w:w="3116"/>
+        <w:gridCol w:w="3117"/>
+        <w:gridCol w:w="3117"/>
+      </w:tblGrid>
+      <w:tr>
+        <w:tc>
+          <w:tcPr>
+            <w:tcW w:w="9350" w:type="dxa"/>
+            <w:gridSpan w:val="3"/>
+          </w:tcPr>
+          <w:p>
+            <w:pPr>
+              <w:tabs>
+                <w:tab w:val="left" w:pos="948"/>
+              </w:tabs>
+              <w:jc w:val="center"/>
+              <w:rPr>
+                <w:rFonts w:cstheme="minorHAnsi"/>
+                <w:b/>
+                <w:bCs/>
+                <w:sz w:val="24"/>
+                <w:szCs w:val="24"/>
+                <w:lang w:val="fr-CA"/>
+              </w:rPr>
+            </w:pPr>
+            <w:r>
+              <w:rPr>
+                <w:rFonts w:cstheme="minorHAnsi"/>
+                <w:b/>
+                <w:bCs/>
+                <w:sz w:val="24"/>
+                <w:szCs w:val="24"/>
+                <w:lang w:val="fr-CA"/>
+              </w:rPr>
+              <w:t>Carnet de bord</w:t>
+            </w:r>
+          </w:p>
+        </w:tc>
+      </w:tr>
+      <w:tr>
+        <w:tc>
+          <w:tcPr>
+            <w:tcW w:w="3116" w:type="dxa"/>
+          </w:tcPr>
+          <w:p>
+            <w:pPr>
+              <w:tabs>
+                <w:tab w:val="left" w:pos="948"/>
+              </w:tabs>
+              <w:rPr>
+                <w:rFonts w:cstheme="minorHAnsi"/>
+                <w:b/>
+                <w:bCs/>
+                <w:sz w:val="24"/>
+                <w:szCs w:val="24"/>
+                <w:lang w:val="fr-CA"/>
+              </w:rPr>
+            </w:pPr>
+            <w:r>
+              <w:rPr>
+                <w:rFonts w:cstheme="minorHAnsi"/>
+                <w:b/>
+                <w:bCs/>
+                <w:sz w:val="24"/>
+                <w:szCs w:val="24"/>
+                <w:lang w:val="fr-CA"/>
+              </w:rPr>
+              <w:t>Tâche</w:t>
+            </w:r>
+          </w:p>
+        </w:tc>
+        <w:tc>
+          <w:tcPr>
+            <w:tcW w:w="3117" w:type="dxa"/>
+          </w:tcPr>
+          <w:p>
+            <w:pPr>
+              <w:tabs>
+                <w:tab w:val="left" w:pos="948"/>
+              </w:tabs>
+              <w:rPr>
+                <w:rFonts w:cstheme="minorHAnsi"/>
+                <w:b/>
+                <w:bCs/>
+                <w:sz w:val="24"/>
+                <w:szCs w:val="24"/>
+                <w:lang w:val="fr-CA"/>
+              </w:rPr>
+            </w:pPr>
+            <w:r>
+              <w:rPr>
+                <w:rFonts w:cstheme="minorHAnsi"/>
+                <w:b/>
+                <w:bCs/>
+                <w:sz w:val="24"/>
+                <w:szCs w:val="24"/>
+                <w:lang w:val="fr-CA"/>
+              </w:rPr>
+              <w:t>Nom du membre d’équipe</w:t>
+            </w:r>
+          </w:p>
+        </w:tc>
+        <w:tc>
+          <w:tcPr>
+            <w:tcW w:w="3117" w:type="dxa"/>
+          </w:tcPr>
+          <w:p>
+            <w:pPr>
+              <w:tabs>
+                <w:tab w:val="left" w:pos="948"/>
+              </w:tabs>
+              <w:rPr>
+                <w:rFonts w:cstheme="minorHAnsi"/>
+                <w:b/>
+                <w:bCs/>
+                <w:sz w:val="24"/>
+                <w:szCs w:val="24"/>
+                <w:lang w:val="fr-CA"/>
+              </w:rPr>
+            </w:pPr>
+            <w:r>
+              <w:rPr>
+                <w:rFonts w:cstheme="minorHAnsi"/>
+                <w:b/>
+                <w:bCs/>
+                <w:sz w:val="24"/>
+                <w:szCs w:val="24"/>
+                <w:lang w:val="fr-CA"/>
+              </w:rPr>
+              <w:t>Durée de réalisation</w:t>
+            </w:r>
+          </w:p>
+        </w:tc>
+      </w:tr>
+      <w:tr>
+        <w:tc>
+          <w:tcPr>
+            <w:tcW w:w="9350" w:type="dxa"/>
+            <w:gridSpan w:val="3"/>
+          </w:tcPr>
+          <w:p>
+            <w:pPr>
+              <w:tabs>
+                <w:tab w:val="left" w:pos="948"/>
+              </w:tabs>
+              <w:jc w:val="center"/>
+              <w:rPr>
+                <w:rFonts w:cstheme="minorHAnsi"/>
+                <w:b/>
+                <w:bCs/>
+                <w:sz w:val="24"/>
+                <w:szCs w:val="24"/>
+                <w:lang w:val="fr-CA"/>
+              </w:rPr>
+            </w:pPr>
+            <w:r>
+              <w:rPr>
+                <w:rFonts w:cstheme="minorHAnsi"/>
+                <w:b/>
+                <w:bCs/>
+                <w:sz w:val="24"/>
+                <w:szCs w:val="24"/>
+                <w:lang w:val="fr-CA"/>
+              </w:rPr>
+              <w:t>Documentation</w:t>
+            </w:r>
+          </w:p>
+        </w:tc>
+      </w:tr>
+      <w:tr>
+        <w:tc>
+          <w:tcPr>
+            <w:tcW w:w="3116" w:type="dxa"/>
+          </w:tcPr>
+          <w:p>
+            <w:pPr>
+              <w:tabs>
+                <w:tab w:val="left" w:pos="948"/>
+              </w:tabs>
+              <w:rPr>
+                <w:rFonts w:cstheme="minorHAnsi"/>
+                <w:sz w:val="24"/>
+                <w:szCs w:val="24"/>
+                <w:lang w:val="fr-CA"/>
+              </w:rPr>
+            </w:pPr>
+            <w:r>
+              <w:rPr>
+                <w:rFonts w:cstheme="minorHAnsi"/>
+                <w:sz w:val="24"/>
+                <w:szCs w:val="24"/>
+                <w:lang w:val="fr-CA"/>
+              </w:rPr>
+              <w:t>Rédaction de la liste de tâches</w:t>
+            </w:r>
+          </w:p>
+        </w:tc>
+        <w:tc>
+          <w:tcPr>
+            <w:tcW w:w="3117" w:type="dxa"/>
+          </w:tcPr>
+          <w:p>
+            <w:pPr>
+              <w:tabs>
+                <w:tab w:val="left" w:pos="948"/>
+              </w:tabs>
+              <w:rPr>
+                <w:rFonts w:cstheme="minorHAnsi"/>
+                <w:sz w:val="24"/>
+                <w:szCs w:val="24"/>
+                <w:lang w:val="fr-CA"/>
+              </w:rPr>
+            </w:pPr>
+            <w:r>
+              <w:rPr>
+                <w:rFonts w:cstheme="minorHAnsi"/>
+                <w:sz w:val="24"/>
+                <w:szCs w:val="24"/>
+                <w:lang w:val="fr-CA"/>
+              </w:rPr>
+              <w:t>Sébastien Jean</w:t>
+            </w:r>
+          </w:p>
+        </w:tc>
+        <w:tc>
+          <w:tcPr>
+            <w:tcW w:w="3117" w:type="dxa"/>
+          </w:tcPr>
+          <w:p>
+            <w:pPr>
+              <w:tabs>
+                <w:tab w:val="left" w:pos="948"/>
+              </w:tabs>
+              <w:rPr>
+                <w:rFonts w:cstheme="minorHAnsi"/>
+                <w:sz w:val="24"/>
+                <w:szCs w:val="24"/>
+                <w:lang w:val="fr-CA"/>
+              </w:rPr>
+            </w:pPr>
+          </w:p>
+        </w:tc>
+      </w:tr>
+      <w:tr>
+        <w:tc>
+          <w:tcPr>
+            <w:tcW w:w="3116" w:type="dxa"/>
+          </w:tcPr>
+          <w:p>
+            <w:pPr>
+              <w:tabs>
+                <w:tab w:val="left" w:pos="948"/>
+              </w:tabs>
+              <w:rPr>
+                <w:rFonts w:cstheme="minorHAnsi"/>
+                <w:sz w:val="24"/>
+                <w:szCs w:val="24"/>
+                <w:lang w:val="fr-CA"/>
+              </w:rPr>
+            </w:pPr>
+            <w:r>
+              <w:rPr>
+                <w:rFonts w:cstheme="minorHAnsi"/>
+                <w:sz w:val="24"/>
+                <w:szCs w:val="24"/>
+                <w:lang w:val="fr-CA"/>
+              </w:rPr>
+              <w:t xml:space="preserve">Rédaction du document </w:t>
+            </w:r>
+          </w:p>
+        </w:tc>
+        <w:tc>
+          <w:tcPr>
+            <w:tcW w:w="3117" w:type="dxa"/>
+          </w:tcPr>
+          <w:p>
+            <w:pPr>
+              <w:tabs>
+                <w:tab w:val="left" w:pos="948"/>
+              </w:tabs>
+              <w:rPr>
+                <w:rFonts w:cstheme="minorHAnsi"/>
+                <w:sz w:val="24"/>
+                <w:szCs w:val="24"/>
+                <w:lang w:val="fr-CA"/>
+              </w:rPr>
+            </w:pPr>
+            <w:r>
+              <w:rPr>
+                <w:rFonts w:cstheme="minorHAnsi"/>
+                <w:sz w:val="24"/>
+                <w:szCs w:val="24"/>
+                <w:lang w:val="fr-CA"/>
+              </w:rPr>
+              <w:t>Sébastien Jean</w:t>
+            </w:r>
+          </w:p>
+        </w:tc>
+        <w:tc>
+          <w:tcPr>
+            <w:tcW w:w="3117" w:type="dxa"/>
+          </w:tcPr>
+          <w:p>
+            <w:pPr>
+              <w:tabs>
+                <w:tab w:val="left" w:pos="948"/>
+              </w:tabs>
+              <w:rPr>
+                <w:rFonts w:cstheme="minorHAnsi"/>
+                <w:sz w:val="24"/>
+                <w:szCs w:val="24"/>
+                <w:lang w:val="fr-CA"/>
+              </w:rPr>
+            </w:pPr>
+          </w:p>
+        </w:tc>
+      </w:tr>
+      <w:tr>
+        <w:tc>
+          <w:tcPr>
+            <w:tcW w:w="3116" w:type="dxa"/>
+          </w:tcPr>
+          <w:p>
+            <w:pPr>
+              <w:tabs>
+                <w:tab w:val="left" w:pos="948"/>
+              </w:tabs>
+              <w:rPr>
+                <w:rFonts w:cstheme="minorHAnsi"/>
+                <w:sz w:val="24"/>
+                <w:szCs w:val="24"/>
+                <w:lang w:val="fr-CA"/>
+              </w:rPr>
+            </w:pPr>
+            <w:r>
+              <w:rPr>
+                <w:rFonts w:cstheme="minorHAnsi"/>
+                <w:sz w:val="24"/>
+                <w:szCs w:val="24"/>
+                <w:lang w:val="fr-CA"/>
+              </w:rPr>
+              <w:t>Rédaction du contexte</w:t>
+            </w:r>
+          </w:p>
+        </w:tc>
+        <w:tc>
+          <w:tcPr>
+            <w:tcW w:w="3117" w:type="dxa"/>
+          </w:tcPr>
+          <w:p>
+            <w:pPr>
+              <w:tabs>
+                <w:tab w:val="left" w:pos="948"/>
+              </w:tabs>
+              <w:rPr>
+                <w:rFonts w:cstheme="minorHAnsi"/>
+                <w:sz w:val="24"/>
+                <w:szCs w:val="24"/>
+                <w:lang w:val="fr-CA"/>
+              </w:rPr>
+            </w:pPr>
+            <w:r>
+              <w:rPr>
+                <w:rFonts w:cstheme="minorHAnsi"/>
+                <w:sz w:val="24"/>
+                <w:szCs w:val="24"/>
+                <w:lang w:val="fr-CA"/>
+              </w:rPr>
+              <w:t>Sébastien Jean</w:t>
+            </w:r>
+          </w:p>
+        </w:tc>
+        <w:tc>
+          <w:tcPr>
+            <w:tcW w:w="3117" w:type="dxa"/>
+          </w:tcPr>
+          <w:p>
+            <w:pPr>
+              <w:tabs>
+                <w:tab w:val="left" w:pos="948"/>
+              </w:tabs>
+              <w:rPr>
+                <w:rFonts w:cstheme="minorHAnsi"/>
+                <w:sz w:val="24"/>
+                <w:szCs w:val="24"/>
+                <w:lang w:val="fr-CA"/>
+              </w:rPr>
+            </w:pPr>
+            <w:r>
+              <w:rPr>
+                <w:rFonts w:cstheme="minorHAnsi"/>
+                <w:sz w:val="24"/>
+                <w:szCs w:val="24"/>
+                <w:lang w:val="fr-CA"/>
+              </w:rPr>
+              <w:t>60 minutes</w:t>
+            </w:r>
+          </w:p>
+        </w:tc>
+      </w:tr>
+      <w:tr>
+        <w:tc>
+          <w:tcPr>
+            <w:tcW w:w="3116" w:type="dxa"/>
+          </w:tcPr>
+          <w:p>
+            <w:pPr>
+              <w:tabs>
+                <w:tab w:val="left" w:pos="948"/>
+              </w:tabs>
+              <w:rPr>
+                <w:rFonts w:cstheme="minorHAnsi"/>
+                <w:sz w:val="24"/>
+                <w:szCs w:val="24"/>
+                <w:lang w:val="fr-CA"/>
+              </w:rPr>
+            </w:pPr>
+            <w:r>
+              <w:rPr>
+                <w:rFonts w:cstheme="minorHAnsi"/>
+                <w:sz w:val="24"/>
+                <w:szCs w:val="24"/>
+                <w:lang w:val="fr-CA"/>
+              </w:rPr>
+              <w:t>Inventaire des pièces</w:t>
+            </w:r>
+          </w:p>
+        </w:tc>
+        <w:tc>
+          <w:tcPr>
+            <w:tcW w:w="3117" w:type="dxa"/>
+          </w:tcPr>
+          <w:p>
+            <w:pPr>
+              <w:tabs>
+                <w:tab w:val="left" w:pos="948"/>
+              </w:tabs>
+              <w:rPr>
+                <w:rFonts w:cstheme="minorHAnsi"/>
+                <w:sz w:val="24"/>
+                <w:szCs w:val="24"/>
+                <w:lang w:val="fr-CA"/>
+              </w:rPr>
+            </w:pPr>
+            <w:r>
+              <w:rPr>
+                <w:rFonts w:cstheme="minorHAnsi"/>
+                <w:sz w:val="24"/>
+                <w:szCs w:val="24"/>
+                <w:lang w:val="fr-CA"/>
+              </w:rPr>
+              <w:t>Sébastien Jean</w:t>
+            </w:r>
+          </w:p>
+        </w:tc>
+        <w:tc>
+          <w:tcPr>
+            <w:tcW w:w="3117" w:type="dxa"/>
+          </w:tcPr>
+          <w:p>
+            <w:pPr>
+              <w:tabs>
+                <w:tab w:val="left" w:pos="948"/>
+              </w:tabs>
+              <w:rPr>
+                <w:rFonts w:cstheme="minorHAnsi"/>
+                <w:sz w:val="24"/>
+                <w:szCs w:val="24"/>
+                <w:lang w:val="fr-CA"/>
+              </w:rPr>
+            </w:pPr>
+            <w:r>
+              <w:rPr>
+                <w:rFonts w:cstheme="minorHAnsi"/>
+                <w:sz w:val="24"/>
+                <w:szCs w:val="24"/>
+                <w:lang w:val="fr-CA"/>
+              </w:rPr>
+              <w:t>20 minutes</w:t>
+            </w:r>
+          </w:p>
+        </w:tc>
+      </w:tr>
+      <w:tr>
+        <w:tc>
+          <w:tcPr>
+            <w:tcW w:w="3116" w:type="dxa"/>
+          </w:tcPr>
+          <w:p>
+            <w:pPr>
+              <w:tabs>
+                <w:tab w:val="left" w:pos="948"/>
+              </w:tabs>
+              <w:rPr>
+                <w:rFonts w:cstheme="minorHAnsi"/>
+                <w:sz w:val="24"/>
+                <w:szCs w:val="24"/>
+                <w:lang w:val="fr-CA"/>
+              </w:rPr>
+            </w:pPr>
+            <w:r>
+              <w:rPr>
+                <w:rFonts w:cstheme="minorHAnsi"/>
+                <w:sz w:val="24"/>
+                <w:szCs w:val="24"/>
+                <w:lang w:val="fr-CA"/>
+              </w:rPr>
+              <w:t>Réalisation du diagramme de classes</w:t>
+            </w:r>
+          </w:p>
+        </w:tc>
+        <w:tc>
+          <w:tcPr>
+            <w:tcW w:w="3117" w:type="dxa"/>
+          </w:tcPr>
+          <w:p>
+            <w:pPr>
+              <w:tabs>
+                <w:tab w:val="left" w:pos="948"/>
+              </w:tabs>
+              <w:rPr>
+                <w:rFonts w:cstheme="minorHAnsi"/>
+                <w:sz w:val="24"/>
+                <w:szCs w:val="24"/>
+                <w:lang w:val="fr-CA"/>
+              </w:rPr>
+            </w:pPr>
+            <w:r>
+              <w:rPr>
+                <w:rFonts w:cstheme="minorHAnsi"/>
+                <w:sz w:val="24"/>
+                <w:szCs w:val="24"/>
+                <w:lang w:val="fr-CA"/>
+              </w:rPr>
+              <w:t>Sébastien Jean</w:t>
+            </w:r>
+          </w:p>
+        </w:tc>
+        <w:tc>
+          <w:tcPr>
+            <w:tcW w:w="3117" w:type="dxa"/>
+          </w:tcPr>
+          <w:p>
+            <w:pPr>
+              <w:tabs>
+                <w:tab w:val="left" w:pos="948"/>
+              </w:tabs>
+              <w:rPr>
+                <w:rFonts w:cstheme="minorHAnsi"/>
+                <w:sz w:val="24"/>
+                <w:szCs w:val="24"/>
+                <w:lang w:val="fr-CA"/>
+              </w:rPr>
+            </w:pPr>
+          </w:p>
+        </w:tc>
+      </w:tr>
+      <w:tr>
+        <w:tc>
+          <w:tcPr>
+            <w:tcW w:w="9350" w:type="dxa"/>
+            <w:gridSpan w:val="3"/>
+          </w:tcPr>
+          <w:p>
+            <w:pPr>
+              <w:tabs>
+                <w:tab w:val="left" w:pos="948"/>
+              </w:tabs>
+              <w:jc w:val="center"/>
+              <w:rPr>
+                <w:rFonts w:cstheme="minorHAnsi"/>
+                <w:sz w:val="24"/>
+                <w:szCs w:val="24"/>
+                <w:lang w:val="fr-CA"/>
+              </w:rPr>
+            </w:pPr>
+            <w:r>
+              <w:rPr>
+                <w:rFonts w:cstheme="minorHAnsi"/>
+                <w:b/>
+                <w:bCs/>
+                <w:sz w:val="24"/>
+                <w:szCs w:val="24"/>
+                <w:lang w:val="fr-CA"/>
+              </w:rPr>
+              <w:t>Simulation (Thinkercad)</w:t>
+            </w:r>
+          </w:p>
+        </w:tc>
+      </w:tr>
+      <w:tr>
+        <w:tc>
+          <w:tcPr>
+            <w:tcW w:w="3116" w:type="dxa"/>
+          </w:tcPr>
+          <w:p>
+            <w:pPr>
+              <w:tabs>
+                <w:tab w:val="left" w:pos="948"/>
+              </w:tabs>
+              <w:rPr>
+                <w:rFonts w:cstheme="minorHAnsi"/>
+                <w:sz w:val="24"/>
+                <w:szCs w:val="24"/>
+                <w:lang w:val="fr-CA"/>
+              </w:rPr>
+            </w:pPr>
+            <w:r>
+              <w:rPr>
+                <w:rFonts w:cstheme="minorHAnsi"/>
+                <w:sz w:val="24"/>
+                <w:szCs w:val="24"/>
+                <w:lang w:val="fr-CA"/>
+              </w:rPr>
+              <w:t>Récupérer le schéma</w:t>
+            </w:r>
+            <w:r>
+              <w:rPr>
+                <w:rFonts w:cstheme="minorHAnsi"/>
+                <w:sz w:val="24"/>
+                <w:szCs w:val="24"/>
+                <w:lang w:val="fr-CA"/>
+              </w:rPr>
+              <w:t xml:space="preserve"> &amp; le code.</w:t>
+            </w:r>
+          </w:p>
+        </w:tc>
+        <w:tc>
+          <w:tcPr>
+            <w:tcW w:w="3117" w:type="dxa"/>
+          </w:tcPr>
+          <w:p>
+            <w:pPr>
+              <w:tabs>
+                <w:tab w:val="left" w:pos="948"/>
+              </w:tabs>
+              <w:rPr>
+                <w:rFonts w:cstheme="minorHAnsi"/>
+                <w:sz w:val="24"/>
+                <w:szCs w:val="24"/>
+                <w:lang w:val="fr-CA"/>
+              </w:rPr>
+            </w:pPr>
+            <w:r>
+              <w:rPr>
+                <w:rFonts w:cstheme="minorHAnsi"/>
+                <w:sz w:val="24"/>
+                <w:szCs w:val="24"/>
+                <w:lang w:val="fr-CA"/>
+              </w:rPr>
+              <w:t>Nicolas Soulard-Bouchard</w:t>
+            </w:r>
+          </w:p>
+        </w:tc>
+        <w:tc>
+          <w:tcPr>
+            <w:tcW w:w="3117" w:type="dxa"/>
+          </w:tcPr>
+          <w:p>
+            <w:pPr>
+              <w:tabs>
+                <w:tab w:val="left" w:pos="948"/>
+              </w:tabs>
+              <w:rPr>
+                <w:rFonts w:cstheme="minorHAnsi"/>
+                <w:sz w:val="24"/>
+                <w:szCs w:val="24"/>
+                <w:lang w:val="fr-CA"/>
+              </w:rPr>
+            </w:pPr>
+            <w:r>
+              <w:rPr>
+                <w:rFonts w:cstheme="minorHAnsi"/>
+                <w:sz w:val="24"/>
+                <w:szCs w:val="24"/>
+                <w:lang w:val="fr-CA"/>
+              </w:rPr>
+              <w:t>5 minutes</w:t>
+            </w:r>
+          </w:p>
+        </w:tc>
+      </w:tr>
+      <w:tr>
+        <w:tc>
+          <w:tcPr>
+            <w:tcW w:w="9350" w:type="dxa"/>
+            <w:gridSpan w:val="3"/>
+          </w:tcPr>
+          <w:p>
+            <w:pPr>
+              <w:tabs>
+                <w:tab w:val="left" w:pos="948"/>
+              </w:tabs>
+              <w:jc w:val="center"/>
+              <w:rPr>
+                <w:rFonts w:cstheme="minorHAnsi"/>
+                <w:sz w:val="24"/>
+                <w:szCs w:val="24"/>
+                <w:lang w:val="fr-CA"/>
+              </w:rPr>
+            </w:pPr>
+            <w:r>
+              <w:rPr>
+                <w:rFonts w:cstheme="minorHAnsi"/>
+                <w:b/>
+                <w:bCs/>
+                <w:sz w:val="24"/>
+                <w:szCs w:val="24"/>
+                <w:lang w:val="fr-CA"/>
+              </w:rPr>
+              <w:t>Programmation</w:t>
+            </w:r>
+          </w:p>
+        </w:tc>
+      </w:tr>
+      <w:tr>
+        <w:tc>
+          <w:tcPr>
+            <w:tcW w:w="3116" w:type="dxa"/>
+          </w:tcPr>
+          <w:p>
+            <w:pPr>
+              <w:tabs>
+                <w:tab w:val="left" w:pos="948"/>
+              </w:tabs>
+              <w:rPr>
+                <w:rFonts w:cstheme="minorHAnsi"/>
+                <w:sz w:val="24"/>
+                <w:szCs w:val="24"/>
+                <w:lang w:val="fr-CA"/>
+              </w:rPr>
+            </w:pPr>
+          </w:p>
+        </w:tc>
+        <w:tc>
+          <w:tcPr>
+            <w:tcW w:w="3117" w:type="dxa"/>
+          </w:tcPr>
+          <w:p>
+            <w:pPr>
+              <w:tabs>
+                <w:tab w:val="left" w:pos="948"/>
+              </w:tabs>
+              <w:rPr>
+                <w:rFonts w:cstheme="minorHAnsi"/>
+                <w:sz w:val="24"/>
+                <w:szCs w:val="24"/>
+                <w:lang w:val="fr-CA"/>
+              </w:rPr>
+            </w:pPr>
+          </w:p>
+        </w:tc>
+        <w:tc>
+          <w:tcPr>
+            <w:tcW w:w="3117" w:type="dxa"/>
+          </w:tcPr>
+          <w:p>
+            <w:pPr>
+              <w:tabs>
+                <w:tab w:val="left" w:pos="948"/>
+              </w:tabs>
+              <w:rPr>
+                <w:rFonts w:cstheme="minorHAnsi"/>
+                <w:sz w:val="24"/>
+                <w:szCs w:val="24"/>
+                <w:lang w:val="fr-CA"/>
+              </w:rPr>
+            </w:pPr>
+          </w:p>
+        </w:tc>
+      </w:tr>
+      <w:tr>
+        <w:tc>
+          <w:tcPr>
+            <w:tcW w:w="3116" w:type="dxa"/>
+          </w:tcPr>
+          <w:p>
+            <w:pPr>
+              <w:tabs>
+                <w:tab w:val="left" w:pos="948"/>
+              </w:tabs>
+              <w:rPr>
+                <w:rFonts w:cstheme="minorHAnsi"/>
+                <w:sz w:val="24"/>
+                <w:szCs w:val="24"/>
+                <w:lang w:val="fr-CA"/>
+              </w:rPr>
+            </w:pPr>
+          </w:p>
+        </w:tc>
+        <w:tc>
+          <w:tcPr>
+            <w:tcW w:w="3117" w:type="dxa"/>
+          </w:tcPr>
+          <w:p>
+            <w:pPr>
+              <w:tabs>
+                <w:tab w:val="left" w:pos="948"/>
+              </w:tabs>
+              <w:rPr>
+                <w:rFonts w:cstheme="minorHAnsi"/>
+                <w:sz w:val="24"/>
+                <w:szCs w:val="24"/>
+                <w:lang w:val="fr-CA"/>
+              </w:rPr>
+            </w:pPr>
+          </w:p>
+        </w:tc>
+        <w:tc>
+          <w:tcPr>
+            <w:tcW w:w="3117" w:type="dxa"/>
+          </w:tcPr>
+          <w:p>
+            <w:pPr>
+              <w:tabs>
+                <w:tab w:val="left" w:pos="948"/>
+              </w:tabs>
+              <w:rPr>
+                <w:rFonts w:cstheme="minorHAnsi"/>
+                <w:sz w:val="24"/>
+                <w:szCs w:val="24"/>
+                <w:lang w:val="fr-CA"/>
+              </w:rPr>
+            </w:pPr>
+          </w:p>
+        </w:tc>
+      </w:tr>
+      <w:tr>
+        <w:tc>
+          <w:tcPr>
+            <w:tcW w:w="3116" w:type="dxa"/>
+          </w:tcPr>
+          <w:p>
+            <w:pPr>
+              <w:tabs>
+                <w:tab w:val="left" w:pos="948"/>
+              </w:tabs>
+              <w:rPr>
+                <w:rFonts w:cstheme="minorHAnsi"/>
+                <w:sz w:val="24"/>
+                <w:szCs w:val="24"/>
+                <w:lang w:val="fr-CA"/>
+              </w:rPr>
+            </w:pPr>
+            <w:r>
+              <w:rPr>
+                <w:rFonts w:cstheme="minorHAnsi"/>
+                <w:sz w:val="24"/>
+                <w:szCs w:val="24"/>
+                <w:lang w:val="fr-CA"/>
+              </w:rPr>
+              <w:t>Debugage</w:t>
+            </w:r>
+          </w:p>
+        </w:tc>
+        <w:tc>
+          <w:tcPr>
+            <w:tcW w:w="3117" w:type="dxa"/>
+          </w:tcPr>
+          <w:p>
+            <w:pPr>
+              <w:tabs>
+                <w:tab w:val="left" w:pos="948"/>
+              </w:tabs>
+              <w:rPr>
+                <w:rFonts w:cstheme="minorHAnsi"/>
+                <w:sz w:val="24"/>
+                <w:szCs w:val="24"/>
+                <w:lang w:val="fr-CA"/>
+              </w:rPr>
+            </w:pPr>
+            <w:r>
+              <w:rPr>
+                <w:rFonts w:cstheme="minorHAnsi"/>
+                <w:sz w:val="24"/>
+                <w:szCs w:val="24"/>
+                <w:lang w:val="fr-CA"/>
+              </w:rPr>
+              <w:t>Sébastien Jean</w:t>
+            </w:r>
+          </w:p>
+        </w:tc>
+        <w:tc>
+          <w:tcPr>
+            <w:tcW w:w="3117" w:type="dxa"/>
+          </w:tcPr>
+          <w:p>
+            <w:pPr>
+              <w:tabs>
+                <w:tab w:val="left" w:pos="948"/>
+              </w:tabs>
+              <w:rPr>
+                <w:rFonts w:cstheme="minorHAnsi"/>
+                <w:sz w:val="24"/>
+                <w:szCs w:val="24"/>
+                <w:lang w:val="fr-CA"/>
+              </w:rPr>
+            </w:pPr>
+          </w:p>
+        </w:tc>
+      </w:tr>
+      <w:tr>
+        <w:tc>
+          <w:tcPr>
+            <w:tcW w:w="3116" w:type="dxa"/>
+          </w:tcPr>
+          <w:p>
+            <w:pPr>
+              <w:tabs>
+                <w:tab w:val="left" w:pos="948"/>
+              </w:tabs>
+              <w:rPr>
+                <w:rFonts w:cstheme="minorHAnsi"/>
+                <w:sz w:val="24"/>
+                <w:szCs w:val="24"/>
+                <w:lang w:val="fr-CA"/>
+              </w:rPr>
+            </w:pPr>
+            <w:r>
+              <w:rPr>
+                <w:rFonts w:cstheme="minorHAnsi"/>
+                <w:sz w:val="24"/>
+                <w:szCs w:val="24"/>
+                <w:lang w:val="fr-CA"/>
+              </w:rPr>
+              <w:t>Debugage</w:t>
+            </w:r>
+          </w:p>
+        </w:tc>
+        <w:tc>
+          <w:tcPr>
+            <w:tcW w:w="3117" w:type="dxa"/>
+          </w:tcPr>
+          <w:p>
+            <w:pPr>
+              <w:tabs>
+                <w:tab w:val="left" w:pos="948"/>
+              </w:tabs>
+              <w:rPr>
+                <w:rFonts w:cstheme="minorHAnsi"/>
+                <w:sz w:val="24"/>
+                <w:szCs w:val="24"/>
+                <w:lang w:val="fr-CA"/>
+              </w:rPr>
+            </w:pPr>
+            <w:r>
+              <w:rPr>
+                <w:rFonts w:cstheme="minorHAnsi"/>
+                <w:sz w:val="24"/>
+                <w:szCs w:val="24"/>
+                <w:lang w:val="fr-CA"/>
+              </w:rPr>
+              <w:t>Nicolas Soulard-Bouchard</w:t>
+            </w:r>
+          </w:p>
+        </w:tc>
+        <w:tc>
+          <w:tcPr>
+            <w:tcW w:w="3117" w:type="dxa"/>
+          </w:tcPr>
+          <w:p>
+            <w:pPr>
+              <w:tabs>
+                <w:tab w:val="left" w:pos="948"/>
+              </w:tabs>
+              <w:rPr>
+                <w:rFonts w:cstheme="minorHAnsi"/>
+                <w:sz w:val="24"/>
+                <w:szCs w:val="24"/>
+                <w:lang w:val="fr-CA"/>
+              </w:rPr>
+            </w:pPr>
+          </w:p>
+        </w:tc>
+      </w:tr>
+    </w:tbl>
+    <w:p>
+      <w:pPr>
+        <w:tabs>
+          <w:tab w:val="left" w:pos="948"/>
+        </w:tabs>
+        <w:rPr>
+          <w:rFonts w:cstheme="minorHAnsi"/>
+          <w:sz w:val="24"/>
+          <w:szCs w:val="24"/>
+          <w:lang w:val="fr-CA"/>
+        </w:rPr>
+      </w:pPr>
     </w:p>
     <w:sectPr>
       <w:pgSz w:w="12240" w:h="15840"/>
@@ -1379,34 +3177,6 @@
       </w:r>
     </w:p>
   </w:footnote>
-  <w:footnote w:id="1">
-    <w:p>
-      <w:pPr>
-        <w:pStyle w:val="FootnoteText"/>
-        <w:rPr>
-          <w:lang w:val="fr-CA"/>
-        </w:rPr>
-      </w:pPr>
-      <w:r>
-        <w:rPr>
-          <w:rStyle w:val="FootnoteReference"/>
-        </w:rPr>
-        <w:footnoteRef/>
-      </w:r>
-      <w:r>
-        <w:rPr>
-          <w:lang w:val="fr-CA"/>
-        </w:rPr>
-        <w:t xml:space="preserve"> </w:t>
-      </w:r>
-      <w:r>
-        <w:rPr>
-          <w:lang w:val="fr-CA"/>
-        </w:rPr>
-        <w:t>Veuillez noter que les étapes du projet seront réalisés conjointement par les deux membres de l’équipe.</w:t>
-      </w:r>
-    </w:p>
-  </w:footnote>
 </w:footnotes>
 </file>
 
@@ -2036,6 +3806,119 @@
     </w:lvl>
   </w:abstractNum>
   <w:abstractNum w:abstractNumId="7" w15:restartNumberingAfterBreak="0">
+    <w:nsid w:val="7A0B3FF3"/>
+    <w:multiLevelType w:val="hybridMultilevel"/>
+    <w:tmpl w:val="76785E46"/>
+    <w:lvl w:ilvl="0" w:tplc="828A7CC8">
+      <w:start w:val="13"/>
+      <w:numFmt w:val="bullet"/>
+      <w:lvlText w:val=""/>
+      <w:lvlJc w:val="left"/>
+      <w:pPr>
+        <w:ind w:left="720" w:hanging="360"/>
+      </w:pPr>
+      <w:rPr>
+        <w:rFonts w:ascii="Symbol" w:eastAsiaTheme="minorHAnsi" w:hAnsi="Symbol" w:cstheme="minorHAnsi" w:hint="default"/>
+      </w:rPr>
+    </w:lvl>
+    <w:lvl w:ilvl="1" w:tplc="10090003" w:tentative="1">
+      <w:start w:val="1"/>
+      <w:numFmt w:val="bullet"/>
+      <w:lvlText w:val="o"/>
+      <w:lvlJc w:val="left"/>
+      <w:pPr>
+        <w:ind w:left="1440" w:hanging="360"/>
+      </w:pPr>
+      <w:rPr>
+        <w:rFonts w:ascii="Courier New" w:hAnsi="Courier New" w:cs="Courier New" w:hint="default"/>
+      </w:rPr>
+    </w:lvl>
+    <w:lvl w:ilvl="2" w:tplc="10090005" w:tentative="1">
+      <w:start w:val="1"/>
+      <w:numFmt w:val="bullet"/>
+      <w:lvlText w:val=""/>
+      <w:lvlJc w:val="left"/>
+      <w:pPr>
+        <w:ind w:left="2160" w:hanging="360"/>
+      </w:pPr>
+      <w:rPr>
+        <w:rFonts w:ascii="Wingdings" w:hAnsi="Wingdings" w:hint="default"/>
+      </w:rPr>
+    </w:lvl>
+    <w:lvl w:ilvl="3" w:tplc="10090001" w:tentative="1">
+      <w:start w:val="1"/>
+      <w:numFmt w:val="bullet"/>
+      <w:lvlText w:val=""/>
+      <w:lvlJc w:val="left"/>
+      <w:pPr>
+        <w:ind w:left="2880" w:hanging="360"/>
+      </w:pPr>
+      <w:rPr>
+        <w:rFonts w:ascii="Symbol" w:hAnsi="Symbol" w:hint="default"/>
+      </w:rPr>
+    </w:lvl>
+    <w:lvl w:ilvl="4" w:tplc="10090003" w:tentative="1">
+      <w:start w:val="1"/>
+      <w:numFmt w:val="bullet"/>
+      <w:lvlText w:val="o"/>
+      <w:lvlJc w:val="left"/>
+      <w:pPr>
+        <w:ind w:left="3600" w:hanging="360"/>
+      </w:pPr>
+      <w:rPr>
+        <w:rFonts w:ascii="Courier New" w:hAnsi="Courier New" w:cs="Courier New" w:hint="default"/>
+      </w:rPr>
+    </w:lvl>
+    <w:lvl w:ilvl="5" w:tplc="10090005" w:tentative="1">
+      <w:start w:val="1"/>
+      <w:numFmt w:val="bullet"/>
+      <w:lvlText w:val=""/>
+      <w:lvlJc w:val="left"/>
+      <w:pPr>
+        <w:ind w:left="4320" w:hanging="360"/>
+      </w:pPr>
+      <w:rPr>
+        <w:rFonts w:ascii="Wingdings" w:hAnsi="Wingdings" w:hint="default"/>
+      </w:rPr>
+    </w:lvl>
+    <w:lvl w:ilvl="6" w:tplc="10090001" w:tentative="1">
+      <w:start w:val="1"/>
+      <w:numFmt w:val="bullet"/>
+      <w:lvlText w:val=""/>
+      <w:lvlJc w:val="left"/>
+      <w:pPr>
+        <w:ind w:left="5040" w:hanging="360"/>
+      </w:pPr>
+      <w:rPr>
+        <w:rFonts w:ascii="Symbol" w:hAnsi="Symbol" w:hint="default"/>
+      </w:rPr>
+    </w:lvl>
+    <w:lvl w:ilvl="7" w:tplc="10090003" w:tentative="1">
+      <w:start w:val="1"/>
+      <w:numFmt w:val="bullet"/>
+      <w:lvlText w:val="o"/>
+      <w:lvlJc w:val="left"/>
+      <w:pPr>
+        <w:ind w:left="5760" w:hanging="360"/>
+      </w:pPr>
+      <w:rPr>
+        <w:rFonts w:ascii="Courier New" w:hAnsi="Courier New" w:cs="Courier New" w:hint="default"/>
+      </w:rPr>
+    </w:lvl>
+    <w:lvl w:ilvl="8" w:tplc="10090005" w:tentative="1">
+      <w:start w:val="1"/>
+      <w:numFmt w:val="bullet"/>
+      <w:lvlText w:val=""/>
+      <w:lvlJc w:val="left"/>
+      <w:pPr>
+        <w:ind w:left="6480" w:hanging="360"/>
+      </w:pPr>
+      <w:rPr>
+        <w:rFonts w:ascii="Wingdings" w:hAnsi="Wingdings" w:hint="default"/>
+      </w:rPr>
+    </w:lvl>
+  </w:abstractNum>
+  <w:abstractNum w:abstractNumId="8" w15:restartNumberingAfterBreak="0">
     <w:nsid w:val="7AC81057"/>
     <w:multiLevelType w:val="hybridMultilevel"/>
     <w:tmpl w:val="1E76E3C6"/>
@@ -2140,13 +4023,16 @@
     <w:abstractNumId w:val="1"/>
   </w:num>
   <w:num w:numId="6">
-    <w:abstractNumId w:val="7"/>
+    <w:abstractNumId w:val="8"/>
   </w:num>
   <w:num w:numId="7">
     <w:abstractNumId w:val="3"/>
   </w:num>
   <w:num w:numId="8">
     <w:abstractNumId w:val="0"/>
+  </w:num>
+  <w:num w:numId="9">
+    <w:abstractNumId w:val="7"/>
   </w:num>
 </w:numbering>
 </file>
@@ -2677,6 +4563,69 @@
       </w:tcPr>
     </w:tblStylePr>
   </w:style>
+  <w:style w:type="paragraph" w:styleId="Header">
+    <w:name w:val="header"/>
+    <w:basedOn w:val="Normal"/>
+    <w:link w:val="HeaderChar"/>
+    <w:uiPriority w:val="99"/>
+    <w:unhideWhenUsed/>
+    <w:rsid w:val="001F13F2"/>
+    <w:pPr>
+      <w:tabs>
+        <w:tab w:val="center" w:pos="4680"/>
+        <w:tab w:val="right" w:pos="9360"/>
+      </w:tabs>
+      <w:spacing w:after="0" w:line="240" w:lineRule="auto"/>
+    </w:pPr>
+  </w:style>
+  <w:style w:type="character" w:customStyle="1" w:styleId="HeaderChar">
+    <w:name w:val="Header Char"/>
+    <w:basedOn w:val="DefaultParagraphFont"/>
+    <w:link w:val="Header"/>
+    <w:uiPriority w:val="99"/>
+    <w:rsid w:val="001F13F2"/>
+  </w:style>
+  <w:style w:type="paragraph" w:styleId="Footer">
+    <w:name w:val="footer"/>
+    <w:basedOn w:val="Normal"/>
+    <w:link w:val="FooterChar"/>
+    <w:uiPriority w:val="99"/>
+    <w:unhideWhenUsed/>
+    <w:rsid w:val="001F13F2"/>
+    <w:pPr>
+      <w:tabs>
+        <w:tab w:val="center" w:pos="4680"/>
+        <w:tab w:val="right" w:pos="9360"/>
+      </w:tabs>
+      <w:spacing w:after="0" w:line="240" w:lineRule="auto"/>
+    </w:pPr>
+  </w:style>
+  <w:style w:type="character" w:customStyle="1" w:styleId="FooterChar">
+    <w:name w:val="Footer Char"/>
+    <w:basedOn w:val="DefaultParagraphFont"/>
+    <w:link w:val="Footer"/>
+    <w:uiPriority w:val="99"/>
+    <w:rsid w:val="001F13F2"/>
+  </w:style>
+  <w:style w:type="table" w:styleId="TableGrid">
+    <w:name w:val="Table Grid"/>
+    <w:basedOn w:val="TableNormal"/>
+    <w:uiPriority w:val="39"/>
+    <w:rsid w:val="00845EAB"/>
+    <w:pPr>
+      <w:spacing w:after="0" w:line="240" w:lineRule="auto"/>
+    </w:pPr>
+    <w:tblPr>
+      <w:tblBorders>
+        <w:top w:val="single" w:sz="4" w:space="0" w:color="auto"/>
+        <w:left w:val="single" w:sz="4" w:space="0" w:color="auto"/>
+        <w:bottom w:val="single" w:sz="4" w:space="0" w:color="auto"/>
+        <w:right w:val="single" w:sz="4" w:space="0" w:color="auto"/>
+        <w:insideH w:val="single" w:sz="4" w:space="0" w:color="auto"/>
+        <w:insideV w:val="single" w:sz="4" w:space="0" w:color="auto"/>
+      </w:tblBorders>
+    </w:tblPr>
+  </w:style>
 </w:styles>
 </file>
 

</xml_diff>